<commit_message>
API and MYSQL api first class  code added
</commit_message>
<xml_diff>
--- a/notes by Babar, maven-cucumber.docx
+++ b/notes by Babar, maven-cucumber.docx
@@ -557,25 +557,7 @@
           <w:sz w:val="44"/>
           <w:szCs w:val="44"/>
         </w:rPr>
-        <w:t xml:space="preserve"> to write package, </w:t>
-      </w:r>
-      <w:proofErr w:type="gramStart"/>
-      <w:r>
-        <w:rPr>
-          <w:rFonts w:cstheme="minorHAnsi"/>
-          <w:sz w:val="44"/>
-          <w:szCs w:val="44"/>
-        </w:rPr>
-        <w:t>class ,</w:t>
-      </w:r>
-      <w:proofErr w:type="gramEnd"/>
-      <w:r>
-        <w:rPr>
-          <w:rFonts w:cstheme="minorHAnsi"/>
-          <w:sz w:val="44"/>
-          <w:szCs w:val="44"/>
-        </w:rPr>
-        <w:t xml:space="preserve"> </w:t>
+        <w:t xml:space="preserve"> to write package, class , </w:t>
       </w:r>
       <w:r>
         <w:rPr>
@@ -706,25 +688,7 @@
           <w:sz w:val="44"/>
           <w:szCs w:val="44"/>
         </w:rPr>
-        <w:t xml:space="preserve"> this </w:t>
-      </w:r>
-      <w:proofErr w:type="gramStart"/>
-      <w:r>
-        <w:rPr>
-          <w:rFonts w:cstheme="minorHAnsi"/>
-          <w:sz w:val="44"/>
-          <w:szCs w:val="44"/>
-        </w:rPr>
-        <w:t>provide</w:t>
-      </w:r>
-      <w:proofErr w:type="gramEnd"/>
-      <w:r>
-        <w:rPr>
-          <w:rFonts w:cstheme="minorHAnsi"/>
-          <w:sz w:val="44"/>
-          <w:szCs w:val="44"/>
-        </w:rPr>
-        <w:t xml:space="preserve"> us</w:t>
+        <w:t xml:space="preserve"> this provide us</w:t>
       </w:r>
     </w:p>
     <w:p>
@@ -1421,18 +1385,8 @@
           <w:sz w:val="44"/>
           <w:szCs w:val="44"/>
         </w:rPr>
-        <w:t xml:space="preserve">So for now what we have </w:t>
-      </w:r>
-      <w:proofErr w:type="gramStart"/>
-      <w:r>
-        <w:rPr>
-          <w:rFonts w:cstheme="minorHAnsi"/>
-          <w:sz w:val="44"/>
-          <w:szCs w:val="44"/>
-        </w:rPr>
-        <w:t>learnt ?</w:t>
-      </w:r>
-      <w:proofErr w:type="gramEnd"/>
+        <w:t>So for now what we have learnt ?</w:t>
+      </w:r>
     </w:p>
     <w:p>
       <w:pPr>
@@ -1583,16 +1537,7 @@
           <w:sz w:val="44"/>
           <w:szCs w:val="44"/>
         </w:rPr>
-        <w:t xml:space="preserve"> </w:t>
-      </w:r>
-      <w:proofErr w:type="gramStart"/>
-      <w:r>
-        <w:rPr>
-          <w:rFonts w:cstheme="minorHAnsi"/>
-          <w:sz w:val="44"/>
-          <w:szCs w:val="44"/>
-        </w:rPr>
-        <w:t xml:space="preserve">  </w:t>
+        <w:t xml:space="preserve">   </w:t>
       </w:r>
       <w:r>
         <w:rPr>
@@ -1602,7 +1547,6 @@
         </w:rPr>
         <w:t>,</w:t>
       </w:r>
-      <w:proofErr w:type="gramEnd"/>
       <w:r>
         <w:rPr>
           <w:rFonts w:cstheme="minorHAnsi"/>
@@ -1660,25 +1604,7 @@
           <w:sz w:val="44"/>
           <w:szCs w:val="44"/>
         </w:rPr>
-        <w:t xml:space="preserve"> In maven project We will </w:t>
-      </w:r>
-      <w:proofErr w:type="gramStart"/>
-      <w:r>
-        <w:rPr>
-          <w:rFonts w:cstheme="minorHAnsi"/>
-          <w:sz w:val="44"/>
-          <w:szCs w:val="44"/>
-        </w:rPr>
-        <w:t>having  every</w:t>
-      </w:r>
-      <w:proofErr w:type="gramEnd"/>
-      <w:r>
-        <w:rPr>
-          <w:rFonts w:cstheme="minorHAnsi"/>
-          <w:sz w:val="44"/>
-          <w:szCs w:val="44"/>
-        </w:rPr>
-        <w:t xml:space="preserve"> single thing all things in just one maven project.</w:t>
+        <w:t xml:space="preserve"> In maven project We will having  every single thing all things in just one maven project.</w:t>
       </w:r>
     </w:p>
     <w:p>
@@ -2828,25 +2754,7 @@
           <w:sz w:val="44"/>
           <w:szCs w:val="44"/>
         </w:rPr>
-        <w:t xml:space="preserve">This dependency is present in pom file and this dependency pom file says to central </w:t>
-      </w:r>
-      <w:proofErr w:type="gramStart"/>
-      <w:r>
-        <w:rPr>
-          <w:rFonts w:cstheme="minorHAnsi"/>
-          <w:sz w:val="44"/>
-          <w:szCs w:val="44"/>
-        </w:rPr>
-        <w:t>repository ,</w:t>
-      </w:r>
-      <w:proofErr w:type="gramEnd"/>
-      <w:r>
-        <w:rPr>
-          <w:rFonts w:cstheme="minorHAnsi"/>
-          <w:sz w:val="44"/>
-          <w:szCs w:val="44"/>
-        </w:rPr>
-        <w:t xml:space="preserve"> hey central do you have this group</w:t>
+        <w:t>This dependency is present in pom file and this dependency pom file says to central repository , hey central do you have this group</w:t>
       </w:r>
       <w:r>
         <w:rPr>
@@ -2908,37 +2816,17 @@
           <w:u w:val="single"/>
         </w:rPr>
         <w:lastRenderedPageBreak/>
-        <w:t xml:space="preserve">Here </w:t>
-      </w:r>
-      <w:proofErr w:type="gramStart"/>
-      <w:r>
+        <w:t>Here are main two scenario or you say advantages and disadvantages of central repository.</w:t>
+      </w:r>
+    </w:p>
+    <w:p>
+      <w:pPr>
         <w:rPr>
           <w:rFonts w:cstheme="minorHAnsi"/>
           <w:sz w:val="44"/>
           <w:szCs w:val="44"/>
           <w:u w:val="single"/>
         </w:rPr>
-        <w:t>are</w:t>
-      </w:r>
-      <w:proofErr w:type="gramEnd"/>
-      <w:r>
-        <w:rPr>
-          <w:rFonts w:cstheme="minorHAnsi"/>
-          <w:sz w:val="44"/>
-          <w:szCs w:val="44"/>
-          <w:u w:val="single"/>
-        </w:rPr>
-        <w:t xml:space="preserve"> main two scenario or you say advantages and disadvantages of central repository.</w:t>
-      </w:r>
-    </w:p>
-    <w:p>
-      <w:pPr>
-        <w:rPr>
-          <w:rFonts w:cstheme="minorHAnsi"/>
-          <w:sz w:val="44"/>
-          <w:szCs w:val="44"/>
-          <w:u w:val="single"/>
-        </w:rPr>
       </w:pPr>
     </w:p>
     <w:p>
@@ -3203,25 +3091,7 @@
           <w:sz w:val="44"/>
           <w:szCs w:val="44"/>
         </w:rPr>
-        <w:t xml:space="preserve">Central repository </w:t>
-      </w:r>
-      <w:proofErr w:type="gramStart"/>
-      <w:r>
-        <w:rPr>
-          <w:rFonts w:cstheme="minorHAnsi"/>
-          <w:sz w:val="44"/>
-          <w:szCs w:val="44"/>
-        </w:rPr>
-        <w:t>mean</w:t>
-      </w:r>
-      <w:proofErr w:type="gramEnd"/>
-      <w:r>
-        <w:rPr>
-          <w:rFonts w:cstheme="minorHAnsi"/>
-          <w:sz w:val="44"/>
-          <w:szCs w:val="44"/>
-        </w:rPr>
-        <w:t xml:space="preserve"> maven </w:t>
+        <w:t xml:space="preserve">Central repository mean maven </w:t>
       </w:r>
       <w:r>
         <w:rPr>
@@ -3950,21 +3820,8 @@
           <w:szCs w:val="44"/>
           <w:u w:val="single"/>
         </w:rPr>
-        <w:t xml:space="preserve"> cucumber </w:t>
-      </w:r>
-      <w:proofErr w:type="gramStart"/>
-      <w:r>
-        <w:rPr>
-          <w:rFonts w:cstheme="minorHAnsi"/>
-          <w:b/>
-          <w:bCs/>
-          <w:sz w:val="44"/>
-          <w:szCs w:val="44"/>
-          <w:u w:val="single"/>
-        </w:rPr>
-        <w:t>do ?</w:t>
-      </w:r>
-      <w:proofErr w:type="gramEnd"/>
+        <w:t xml:space="preserve"> cucumber do ?</w:t>
+      </w:r>
       <w:r>
         <w:rPr>
           <w:rFonts w:cstheme="minorHAnsi"/>
@@ -4137,7 +3994,6 @@
         <w:t xml:space="preserve"> ma </w:t>
       </w:r>
       <w:proofErr w:type="spellStart"/>
-      <w:proofErr w:type="gramStart"/>
       <w:r>
         <w:rPr>
           <w:rFonts w:cstheme="minorHAnsi"/>
@@ -4153,16 +4009,7 @@
           <w:sz w:val="44"/>
           <w:szCs w:val="44"/>
         </w:rPr>
-        <w:t xml:space="preserve"> )</w:t>
-      </w:r>
-      <w:proofErr w:type="gramEnd"/>
-      <w:r>
-        <w:rPr>
-          <w:rFonts w:cstheme="minorHAnsi"/>
-          <w:sz w:val="44"/>
-          <w:szCs w:val="44"/>
-        </w:rPr>
-        <w:t xml:space="preserve">  if </w:t>
+        <w:t xml:space="preserve"> )  if </w:t>
       </w:r>
       <w:proofErr w:type="spellStart"/>
       <w:r>
@@ -4266,25 +4113,7 @@
           <w:sz w:val="44"/>
           <w:szCs w:val="44"/>
         </w:rPr>
-        <w:t xml:space="preserve">Business value, when you use BDD it </w:t>
-      </w:r>
-      <w:proofErr w:type="gramStart"/>
-      <w:r>
-        <w:rPr>
-          <w:rFonts w:cstheme="minorHAnsi"/>
-          <w:sz w:val="44"/>
-          <w:szCs w:val="44"/>
-        </w:rPr>
-        <w:t>mean</w:t>
-      </w:r>
-      <w:proofErr w:type="gramEnd"/>
-      <w:r>
-        <w:rPr>
-          <w:rFonts w:cstheme="minorHAnsi"/>
-          <w:sz w:val="44"/>
-          <w:szCs w:val="44"/>
-        </w:rPr>
-        <w:t xml:space="preserve"> this module provide the clients to tell their priority what page they need first and what things they need first to complete.</w:t>
+        <w:t>Business value, when you use BDD it mean this module provide the clients to tell their priority what page they need first and what things they need first to complete.</w:t>
       </w:r>
       <w:r>
         <w:rPr>
@@ -4571,25 +4400,7 @@
           <w:sz w:val="44"/>
           <w:szCs w:val="44"/>
         </w:rPr>
-        <w:t xml:space="preserve"> There are some keywords these keywords </w:t>
-      </w:r>
-      <w:proofErr w:type="gramStart"/>
-      <w:r>
-        <w:rPr>
-          <w:rFonts w:cstheme="minorHAnsi"/>
-          <w:sz w:val="44"/>
-          <w:szCs w:val="44"/>
-        </w:rPr>
-        <w:t>has</w:t>
-      </w:r>
-      <w:proofErr w:type="gramEnd"/>
-      <w:r>
-        <w:rPr>
-          <w:rFonts w:cstheme="minorHAnsi"/>
-          <w:sz w:val="44"/>
-          <w:szCs w:val="44"/>
-        </w:rPr>
-        <w:t xml:space="preserve"> specific meanings.</w:t>
+        <w:t xml:space="preserve"> There are some keywords these keywords has specific meanings.</w:t>
       </w:r>
     </w:p>
     <w:p>
@@ -4828,25 +4639,7 @@
           <w:sz w:val="44"/>
           <w:szCs w:val="44"/>
         </w:rPr>
-        <w:t xml:space="preserve">  when the user </w:t>
-      </w:r>
-      <w:proofErr w:type="gramStart"/>
-      <w:r>
-        <w:rPr>
-          <w:rFonts w:cstheme="minorHAnsi"/>
-          <w:sz w:val="44"/>
-          <w:szCs w:val="44"/>
-        </w:rPr>
-        <w:t>enter</w:t>
-      </w:r>
-      <w:proofErr w:type="gramEnd"/>
-      <w:r>
-        <w:rPr>
-          <w:rFonts w:cstheme="minorHAnsi"/>
-          <w:sz w:val="44"/>
-          <w:szCs w:val="44"/>
-        </w:rPr>
-        <w:t xml:space="preserve"> password and username</w:t>
+        <w:t xml:space="preserve">  when the user enter password and username</w:t>
       </w:r>
     </w:p>
     <w:p>
@@ -5112,25 +4905,7 @@
           <w:sz w:val="44"/>
           <w:szCs w:val="44"/>
         </w:rPr>
-        <w:t xml:space="preserve"> this keyword </w:t>
-      </w:r>
-      <w:proofErr w:type="gramStart"/>
-      <w:r>
-        <w:rPr>
-          <w:rFonts w:cstheme="minorHAnsi"/>
-          <w:sz w:val="44"/>
-          <w:szCs w:val="44"/>
-        </w:rPr>
-        <w:t>describe</w:t>
-      </w:r>
-      <w:proofErr w:type="gramEnd"/>
-      <w:r>
-        <w:rPr>
-          <w:rFonts w:cstheme="minorHAnsi"/>
-          <w:sz w:val="44"/>
-          <w:szCs w:val="44"/>
-        </w:rPr>
-        <w:t xml:space="preserve"> the functionality or user story.</w:t>
+        <w:t xml:space="preserve"> this keyword describe the functionality or user story.</w:t>
       </w:r>
     </w:p>
     <w:p>
@@ -5168,25 +4943,7 @@
           <w:sz w:val="44"/>
           <w:szCs w:val="44"/>
         </w:rPr>
-        <w:t xml:space="preserve"> this keyword </w:t>
-      </w:r>
-      <w:proofErr w:type="gramStart"/>
-      <w:r>
-        <w:rPr>
-          <w:rFonts w:cstheme="minorHAnsi"/>
-          <w:sz w:val="44"/>
-          <w:szCs w:val="44"/>
-        </w:rPr>
-        <w:t>describe</w:t>
-      </w:r>
-      <w:proofErr w:type="gramEnd"/>
-      <w:r>
-        <w:rPr>
-          <w:rFonts w:cstheme="minorHAnsi"/>
-          <w:sz w:val="44"/>
-          <w:szCs w:val="44"/>
-        </w:rPr>
-        <w:t xml:space="preserve"> how the functionality has to be performed.</w:t>
+        <w:t xml:space="preserve"> this keyword describe how the functionality has to be performed.</w:t>
       </w:r>
     </w:p>
     <w:p>
@@ -5609,25 +5366,7 @@
           <w:sz w:val="44"/>
           <w:szCs w:val="44"/>
         </w:rPr>
-        <w:t xml:space="preserve"> it is to define some one’s nature is called behaviour. What it </w:t>
-      </w:r>
-      <w:proofErr w:type="gramStart"/>
-      <w:r>
-        <w:rPr>
-          <w:rFonts w:cstheme="minorHAnsi"/>
-          <w:sz w:val="44"/>
-          <w:szCs w:val="44"/>
-        </w:rPr>
-        <w:t>do</w:t>
-      </w:r>
-      <w:proofErr w:type="gramEnd"/>
-      <w:r>
-        <w:rPr>
-          <w:rFonts w:cstheme="minorHAnsi"/>
-          <w:sz w:val="44"/>
-          <w:szCs w:val="44"/>
-        </w:rPr>
-        <w:t xml:space="preserve">, what it say, what it eat, what it like. </w:t>
+        <w:t xml:space="preserve"> it is to define some one’s nature is called behaviour. What it do, what it say, what it eat, what it like. </w:t>
       </w:r>
     </w:p>
     <w:p>
@@ -5766,23 +5505,13 @@
           <w:szCs w:val="44"/>
         </w:rPr>
       </w:pPr>
-      <w:proofErr w:type="gramStart"/>
-      <w:r>
-        <w:rPr>
-          <w:rFonts w:cstheme="minorHAnsi"/>
-          <w:sz w:val="44"/>
-          <w:szCs w:val="44"/>
-        </w:rPr>
-        <w:t>First</w:t>
-      </w:r>
-      <w:proofErr w:type="gramEnd"/>
-      <w:r>
-        <w:rPr>
-          <w:rFonts w:cstheme="minorHAnsi"/>
-          <w:sz w:val="44"/>
-          <w:szCs w:val="44"/>
-        </w:rPr>
-        <w:t xml:space="preserve"> we will write test cases in gherkin language and then we see how to handle them</w:t>
+      <w:r>
+        <w:rPr>
+          <w:rFonts w:cstheme="minorHAnsi"/>
+          <w:sz w:val="44"/>
+          <w:szCs w:val="44"/>
+        </w:rPr>
+        <w:t>First we will write test cases in gherkin language and then we see how to handle them</w:t>
       </w:r>
       <w:r>
         <w:rPr>
@@ -5816,25 +5545,7 @@
           <w:sz w:val="44"/>
           <w:szCs w:val="44"/>
         </w:rPr>
-        <w:t xml:space="preserve">What is hybrid frame </w:t>
-      </w:r>
-      <w:proofErr w:type="gramStart"/>
-      <w:r>
-        <w:rPr>
-          <w:rFonts w:cstheme="minorHAnsi"/>
-          <w:sz w:val="44"/>
-          <w:szCs w:val="44"/>
-        </w:rPr>
-        <w:t>work ?</w:t>
-      </w:r>
-      <w:proofErr w:type="gramEnd"/>
-      <w:r>
-        <w:rPr>
-          <w:rFonts w:cstheme="minorHAnsi"/>
-          <w:sz w:val="44"/>
-          <w:szCs w:val="44"/>
-        </w:rPr>
-        <w:t xml:space="preserve"> if frame work supports both DD</w:t>
+        <w:t>What is hybrid frame work ? if frame work supports both DD</w:t>
       </w:r>
       <w:r>
         <w:rPr>
@@ -5870,7 +5581,6 @@
           <w:szCs w:val="44"/>
         </w:rPr>
       </w:pPr>
-      <w:proofErr w:type="gramStart"/>
       <w:r>
         <w:rPr>
           <w:rFonts w:cstheme="minorHAnsi"/>
@@ -5902,19 +5612,7 @@
           <w:szCs w:val="44"/>
           <w:u w:val="single"/>
         </w:rPr>
-        <w:t xml:space="preserve"> :</w:t>
-      </w:r>
-      <w:proofErr w:type="gramEnd"/>
-      <w:r>
-        <w:rPr>
-          <w:rFonts w:cstheme="minorHAnsi"/>
-          <w:b/>
-          <w:bCs/>
-          <w:sz w:val="44"/>
-          <w:szCs w:val="44"/>
-          <w:u w:val="single"/>
-        </w:rPr>
-        <w:t xml:space="preserve"> </w:t>
+        <w:t xml:space="preserve"> : </w:t>
       </w:r>
       <w:r>
         <w:rPr>
@@ -7054,7 +6752,6 @@
           <w:szCs w:val="36"/>
         </w:rPr>
       </w:pPr>
-      <w:proofErr w:type="gramStart"/>
       <w:r>
         <w:rPr>
           <w:rFonts w:ascii="Segoe UI" w:hAnsi="Segoe UI" w:cs="Segoe UI"/>
@@ -7075,7 +6772,6 @@
         </w:rPr>
         <w:t>.properties</w:t>
       </w:r>
-      <w:proofErr w:type="gramEnd"/>
       <w:r>
         <w:rPr>
           <w:rFonts w:ascii="Segoe UI" w:hAnsi="Segoe UI" w:cs="Segoe UI"/>
@@ -7161,49 +6857,21 @@
           <w:szCs w:val="36"/>
         </w:rPr>
       </w:pPr>
-      <w:proofErr w:type="gramStart"/>
       <w:r>
         <w:rPr>
           <w:rFonts w:ascii="Segoe UI" w:hAnsi="Segoe UI" w:cs="Segoe UI"/>
           <w:sz w:val="36"/>
           <w:szCs w:val="36"/>
         </w:rPr>
-        <w:t>Scenario ;</w:t>
-      </w:r>
-      <w:proofErr w:type="gramEnd"/>
+        <w:t>Scenario ; how to test the functionality.</w:t>
+      </w:r>
       <w:r>
         <w:rPr>
           <w:rFonts w:ascii="Segoe UI" w:hAnsi="Segoe UI" w:cs="Segoe UI"/>
           <w:sz w:val="36"/>
           <w:szCs w:val="36"/>
         </w:rPr>
-        <w:t xml:space="preserve"> how to test the functionality.</w:t>
-      </w:r>
-      <w:r>
-        <w:rPr>
-          <w:rFonts w:ascii="Segoe UI" w:hAnsi="Segoe UI" w:cs="Segoe UI"/>
-          <w:sz w:val="36"/>
-          <w:szCs w:val="36"/>
-        </w:rPr>
-        <w:t xml:space="preserve"> </w:t>
-      </w:r>
-      <w:proofErr w:type="gramStart"/>
-      <w:r>
-        <w:rPr>
-          <w:rFonts w:ascii="Segoe UI" w:hAnsi="Segoe UI" w:cs="Segoe UI"/>
-          <w:sz w:val="36"/>
-          <w:szCs w:val="36"/>
-        </w:rPr>
-        <w:t>Example ;</w:t>
-      </w:r>
-      <w:proofErr w:type="gramEnd"/>
-      <w:r>
-        <w:rPr>
-          <w:rFonts w:ascii="Segoe UI" w:hAnsi="Segoe UI" w:cs="Segoe UI"/>
-          <w:sz w:val="36"/>
-          <w:szCs w:val="36"/>
-        </w:rPr>
-        <w:t xml:space="preserve"> search </w:t>
+        <w:t xml:space="preserve"> Example ; search </w:t>
       </w:r>
       <w:r>
         <w:rPr>
@@ -7531,33 +7199,15 @@
           <w:sz w:val="44"/>
           <w:szCs w:val="44"/>
         </w:rPr>
-        <w:t xml:space="preserve">1. </w:t>
-      </w:r>
-      <w:proofErr w:type="gramStart"/>
-      <w:r>
-        <w:rPr>
-          <w:rFonts w:cstheme="minorHAnsi"/>
-          <w:sz w:val="44"/>
-          <w:szCs w:val="44"/>
-        </w:rPr>
-        <w:t>java</w:t>
-      </w:r>
-      <w:r>
-        <w:rPr>
-          <w:rFonts w:cstheme="minorHAnsi"/>
-          <w:sz w:val="44"/>
-          <w:szCs w:val="44"/>
-        </w:rPr>
-        <w:t xml:space="preserve">  ----------</w:t>
-      </w:r>
-      <w:proofErr w:type="gramEnd"/>
-      <w:r>
-        <w:rPr>
-          <w:rFonts w:cstheme="minorHAnsi"/>
-          <w:sz w:val="44"/>
-          <w:szCs w:val="44"/>
-        </w:rPr>
-        <w:t xml:space="preserve"> &gt; </w:t>
+        <w:t>1. java</w:t>
+      </w:r>
+      <w:r>
+        <w:rPr>
+          <w:rFonts w:cstheme="minorHAnsi"/>
+          <w:sz w:val="44"/>
+          <w:szCs w:val="44"/>
+        </w:rPr>
+        <w:t xml:space="preserve">  ---------- &gt; </w:t>
       </w:r>
       <w:proofErr w:type="spellStart"/>
       <w:r>
@@ -7584,33 +7234,15 @@
           <w:sz w:val="44"/>
           <w:szCs w:val="44"/>
         </w:rPr>
-        <w:t>2.</w:t>
-      </w:r>
-      <w:proofErr w:type="gramStart"/>
-      <w:r>
-        <w:rPr>
-          <w:rFonts w:cstheme="minorHAnsi"/>
-          <w:sz w:val="44"/>
-          <w:szCs w:val="44"/>
-        </w:rPr>
-        <w:t>cucumber</w:t>
-      </w:r>
-      <w:r>
-        <w:rPr>
-          <w:rFonts w:cstheme="minorHAnsi"/>
-          <w:sz w:val="44"/>
-          <w:szCs w:val="44"/>
-        </w:rPr>
-        <w:t xml:space="preserve">  ---</w:t>
-      </w:r>
-      <w:proofErr w:type="gramEnd"/>
-      <w:r>
-        <w:rPr>
-          <w:rFonts w:cstheme="minorHAnsi"/>
-          <w:sz w:val="44"/>
-          <w:szCs w:val="44"/>
-        </w:rPr>
-        <w:t xml:space="preserve"> &gt; dependency</w:t>
+        <w:t>2.cucumber</w:t>
+      </w:r>
+      <w:r>
+        <w:rPr>
+          <w:rFonts w:cstheme="minorHAnsi"/>
+          <w:sz w:val="44"/>
+          <w:szCs w:val="44"/>
+        </w:rPr>
+        <w:t xml:space="preserve">  --- &gt; dependency</w:t>
       </w:r>
     </w:p>
     <w:p>
@@ -7695,7 +7327,6 @@
       </w:pPr>
       <w:hyperlink r:id="rId11" w:history="1">
         <w:proofErr w:type="spellStart"/>
-        <w:proofErr w:type="gramStart"/>
         <w:r>
           <w:rPr>
             <w:rFonts w:ascii="Segoe UI" w:eastAsia="Times New Roman" w:hAnsi="Segoe UI" w:cs="Segoe UI"/>
@@ -7710,7 +7341,6 @@
           <w:t>io.cucumber</w:t>
         </w:r>
         <w:proofErr w:type="spellEnd"/>
-        <w:proofErr w:type="gramEnd"/>
       </w:hyperlink>
       <w:r>
         <w:rPr>
@@ -7814,7 +7444,6 @@
       </w:pPr>
       <w:hyperlink r:id="rId14" w:history="1">
         <w:proofErr w:type="spellStart"/>
-        <w:proofErr w:type="gramStart"/>
         <w:r>
           <w:rPr>
             <w:rStyle w:val="Hyperlink"/>
@@ -7828,7 +7457,6 @@
           <w:t>io.cucumber</w:t>
         </w:r>
         <w:proofErr w:type="spellEnd"/>
-        <w:proofErr w:type="gramEnd"/>
       </w:hyperlink>
       <w:r>
         <w:rPr>
@@ -7984,7 +7612,6 @@
       </w:pPr>
       <w:hyperlink r:id="rId17" w:history="1">
         <w:proofErr w:type="spellStart"/>
-        <w:proofErr w:type="gramStart"/>
         <w:r>
           <w:rPr>
             <w:rStyle w:val="Hyperlink"/>
@@ -7995,20 +7622,7 @@
             <w:sz w:val="28"/>
             <w:szCs w:val="28"/>
           </w:rPr>
-          <w:t>org.seleniumhq</w:t>
-        </w:r>
-        <w:proofErr w:type="gramEnd"/>
-        <w:r>
-          <w:rPr>
-            <w:rStyle w:val="Hyperlink"/>
-            <w:rFonts w:ascii="Segoe UI" w:hAnsi="Segoe UI" w:cs="Segoe UI"/>
-            <w:b/>
-            <w:bCs/>
-            <w:color w:val="175BB0"/>
-            <w:sz w:val="28"/>
-            <w:szCs w:val="28"/>
-          </w:rPr>
-          <w:t>.selenium</w:t>
+          <w:t>org.seleniumhq.selenium</w:t>
         </w:r>
         <w:proofErr w:type="spellEnd"/>
       </w:hyperlink>
@@ -8128,7 +7742,6 @@
       </w:pPr>
       <w:hyperlink r:id="rId20" w:history="1">
         <w:proofErr w:type="spellStart"/>
-        <w:proofErr w:type="gramStart"/>
         <w:r>
           <w:rPr>
             <w:rStyle w:val="Hyperlink"/>
@@ -8139,20 +7752,7 @@
             <w:sz w:val="36"/>
             <w:szCs w:val="36"/>
           </w:rPr>
-          <w:t>org.seleniumhq</w:t>
-        </w:r>
-        <w:proofErr w:type="gramEnd"/>
-        <w:r>
-          <w:rPr>
-            <w:rStyle w:val="Hyperlink"/>
-            <w:rFonts w:asciiTheme="minorHAnsi" w:hAnsiTheme="minorHAnsi" w:cstheme="minorHAnsi"/>
-            <w:b/>
-            <w:bCs/>
-            <w:color w:val="175BB0"/>
-            <w:sz w:val="36"/>
-            <w:szCs w:val="36"/>
-          </w:rPr>
-          <w:t>.selenium</w:t>
+          <w:t>org.seleniumhq.selenium</w:t>
         </w:r>
         <w:proofErr w:type="spellEnd"/>
       </w:hyperlink>
@@ -8239,7 +7839,6 @@
         </w:rPr>
       </w:pPr>
       <w:proofErr w:type="spellStart"/>
-      <w:proofErr w:type="gramStart"/>
       <w:r>
         <w:rPr>
           <w:rFonts w:cstheme="minorHAnsi"/>
@@ -8266,19 +7865,7 @@
           <w:sz w:val="19"/>
           <w:szCs w:val="19"/>
         </w:rPr>
-        <w:t>.</w:t>
-      </w:r>
-      <w:proofErr w:type="gramEnd"/>
-      <w:r>
-        <w:rPr>
-          <w:rFonts w:ascii="Segoe UI" w:hAnsi="Segoe UI" w:cs="Segoe UI"/>
-          <w:b/>
-          <w:bCs/>
-          <w:color w:val="808080"/>
-          <w:sz w:val="19"/>
-          <w:szCs w:val="19"/>
-        </w:rPr>
-        <w:t> </w:t>
+        <w:t>. </w:t>
       </w:r>
       <w:hyperlink r:id="rId22" w:history="1">
         <w:r>
@@ -8520,7 +8107,6 @@
       </w:pPr>
       <w:hyperlink r:id="rId26" w:history="1">
         <w:proofErr w:type="spellStart"/>
-        <w:proofErr w:type="gramStart"/>
         <w:r>
           <w:rPr>
             <w:rStyle w:val="Hyperlink"/>
@@ -8529,18 +8115,7 @@
             <w:sz w:val="28"/>
             <w:szCs w:val="28"/>
           </w:rPr>
-          <w:t>io.github</w:t>
-        </w:r>
-        <w:proofErr w:type="gramEnd"/>
-        <w:r>
-          <w:rPr>
-            <w:rStyle w:val="Hyperlink"/>
-            <w:rFonts w:ascii="Segoe UI" w:hAnsi="Segoe UI" w:cs="Segoe UI"/>
-            <w:color w:val="175BB0"/>
-            <w:sz w:val="28"/>
-            <w:szCs w:val="28"/>
-          </w:rPr>
-          <w:t>.bonigarcia</w:t>
+          <w:t>io.github.bonigarcia</w:t>
         </w:r>
         <w:proofErr w:type="spellEnd"/>
       </w:hyperlink>
@@ -9311,18 +8886,7 @@
           <w:szCs w:val="44"/>
           <w:lang w:val="en-US"/>
         </w:rPr>
-        <w:t>user_navigated_to_hrms_</w:t>
-      </w:r>
-      <w:proofErr w:type="gramStart"/>
-      <w:r>
-        <w:rPr>
-          <w:rFonts w:ascii="Courier New" w:eastAsia="Times New Roman" w:hAnsi="Courier New" w:cs="Courier New"/>
-          <w:color w:val="00627A"/>
-          <w:sz w:val="44"/>
-          <w:szCs w:val="44"/>
-          <w:lang w:val="en-US"/>
-        </w:rPr>
-        <w:t>website</w:t>
+        <w:t>user_navigated_to_hrms_website</w:t>
       </w:r>
       <w:proofErr w:type="spellEnd"/>
       <w:r>
@@ -9333,9 +8897,8 @@
           <w:szCs w:val="44"/>
           <w:lang w:val="en-US"/>
         </w:rPr>
-        <w:t>(</w:t>
-      </w:r>
-      <w:proofErr w:type="gramEnd"/>
+        <w:t>() {</w:t>
+      </w:r>
       <w:r>
         <w:rPr>
           <w:rFonts w:ascii="Courier New" w:eastAsia="Times New Roman" w:hAnsi="Courier New" w:cs="Courier New"/>
@@ -9344,8 +8907,10 @@
           <w:szCs w:val="44"/>
           <w:lang w:val="en-US"/>
         </w:rPr>
-        <w:t>) {</w:t>
-      </w:r>
+        <w:br/>
+        <w:t xml:space="preserve">    </w:t>
+      </w:r>
+      <w:proofErr w:type="spellStart"/>
       <w:r>
         <w:rPr>
           <w:rFonts w:ascii="Courier New" w:eastAsia="Times New Roman" w:hAnsi="Courier New" w:cs="Courier New"/>
@@ -9354,10 +8919,9 @@
           <w:szCs w:val="44"/>
           <w:lang w:val="en-US"/>
         </w:rPr>
-        <w:br/>
-        <w:t xml:space="preserve">    </w:t>
-      </w:r>
-      <w:proofErr w:type="spellStart"/>
+        <w:t>openBrowser</w:t>
+      </w:r>
+      <w:proofErr w:type="spellEnd"/>
       <w:r>
         <w:rPr>
           <w:rFonts w:ascii="Courier New" w:eastAsia="Times New Roman" w:hAnsi="Courier New" w:cs="Courier New"/>
@@ -9366,9 +8930,8 @@
           <w:szCs w:val="44"/>
           <w:lang w:val="en-US"/>
         </w:rPr>
-        <w:t>openBrowser</w:t>
-      </w:r>
-      <w:proofErr w:type="spellEnd"/>
+        <w:t>();</w:t>
+      </w:r>
       <w:r>
         <w:rPr>
           <w:rFonts w:ascii="Courier New" w:eastAsia="Times New Roman" w:hAnsi="Courier New" w:cs="Courier New"/>
@@ -9377,16 +8940,6 @@
           <w:szCs w:val="44"/>
           <w:lang w:val="en-US"/>
         </w:rPr>
-        <w:t>();</w:t>
-      </w:r>
-      <w:r>
-        <w:rPr>
-          <w:rFonts w:ascii="Courier New" w:eastAsia="Times New Roman" w:hAnsi="Courier New" w:cs="Courier New"/>
-          <w:color w:val="080808"/>
-          <w:sz w:val="44"/>
-          <w:szCs w:val="44"/>
-          <w:lang w:val="en-US"/>
-        </w:rPr>
         <w:br/>
         <w:t>}</w:t>
       </w:r>
@@ -10196,25 +9749,7 @@
           <w:sz w:val="44"/>
           <w:szCs w:val="44"/>
         </w:rPr>
-        <w:t xml:space="preserve">word is supporting key word. In step definition </w:t>
-      </w:r>
-      <w:proofErr w:type="gramStart"/>
-      <w:r>
-        <w:rPr>
-          <w:rFonts w:cstheme="minorHAnsi"/>
-          <w:sz w:val="44"/>
-          <w:szCs w:val="44"/>
-        </w:rPr>
-        <w:t>And</w:t>
-      </w:r>
-      <w:proofErr w:type="gramEnd"/>
-      <w:r>
-        <w:rPr>
-          <w:rFonts w:cstheme="minorHAnsi"/>
-          <w:sz w:val="44"/>
-          <w:szCs w:val="44"/>
-        </w:rPr>
-        <w:t xml:space="preserve"> keyword is not annotation, the annotation is only showed the actual keyword for which this is using for supporting.</w:t>
+        <w:t>word is supporting key word. In step definition And keyword is not annotation, the annotation is only showed the actual keyword for which this is using for supporting.</w:t>
       </w:r>
     </w:p>
     <w:p>
@@ -10893,23 +10428,13 @@
         </w:rPr>
         <w:t>-</w:t>
       </w:r>
-      <w:proofErr w:type="gramStart"/>
-      <w:r>
-        <w:rPr>
-          <w:rFonts w:cstheme="minorHAnsi"/>
-          <w:sz w:val="44"/>
-          <w:szCs w:val="44"/>
-        </w:rPr>
-        <w:t>bone .</w:t>
-      </w:r>
-      <w:proofErr w:type="gramEnd"/>
-      <w:r>
-        <w:rPr>
-          <w:rFonts w:cstheme="minorHAnsi"/>
-          <w:sz w:val="44"/>
-          <w:szCs w:val="44"/>
-        </w:rPr>
-        <w:t xml:space="preserve"> </w:t>
+      <w:r>
+        <w:rPr>
+          <w:rFonts w:cstheme="minorHAnsi"/>
+          <w:sz w:val="44"/>
+          <w:szCs w:val="44"/>
+        </w:rPr>
+        <w:t xml:space="preserve">bone . </w:t>
       </w:r>
     </w:p>
     <w:p>
@@ -11329,7 +10854,6 @@
         <w:t xml:space="preserve">import </w:t>
       </w:r>
       <w:proofErr w:type="spellStart"/>
-      <w:proofErr w:type="gramStart"/>
       <w:r>
         <w:rPr>
           <w:rFonts w:ascii="Courier New" w:eastAsia="Times New Roman" w:hAnsi="Courier New" w:cs="Courier New"/>
@@ -11338,9 +10862,69 @@
           <w:szCs w:val="48"/>
           <w:lang w:val="en-US"/>
         </w:rPr>
-        <w:t>org.junit</w:t>
-      </w:r>
-      <w:proofErr w:type="gramEnd"/>
+        <w:t>org.junit.runner.</w:t>
+      </w:r>
+      <w:r>
+        <w:rPr>
+          <w:rFonts w:ascii="Courier New" w:eastAsia="Times New Roman" w:hAnsi="Courier New" w:cs="Courier New"/>
+          <w:color w:val="9E880D"/>
+          <w:sz w:val="48"/>
+          <w:szCs w:val="48"/>
+          <w:lang w:val="en-US"/>
+        </w:rPr>
+        <w:t>RunWith</w:t>
+      </w:r>
+      <w:proofErr w:type="spellEnd"/>
+      <w:r>
+        <w:rPr>
+          <w:rFonts w:ascii="Courier New" w:eastAsia="Times New Roman" w:hAnsi="Courier New" w:cs="Courier New"/>
+          <w:color w:val="080808"/>
+          <w:sz w:val="48"/>
+          <w:szCs w:val="48"/>
+          <w:lang w:val="en-US"/>
+        </w:rPr>
+        <w:t>;</w:t>
+      </w:r>
+      <w:r>
+        <w:rPr>
+          <w:rFonts w:ascii="Courier New" w:eastAsia="Times New Roman" w:hAnsi="Courier New" w:cs="Courier New"/>
+          <w:color w:val="080808"/>
+          <w:sz w:val="48"/>
+          <w:szCs w:val="48"/>
+          <w:lang w:val="en-US"/>
+        </w:rPr>
+        <w:br/>
+      </w:r>
+      <w:r>
+        <w:rPr>
+          <w:rFonts w:ascii="Courier New" w:eastAsia="Times New Roman" w:hAnsi="Courier New" w:cs="Courier New"/>
+          <w:color w:val="080808"/>
+          <w:sz w:val="48"/>
+          <w:szCs w:val="48"/>
+          <w:lang w:val="en-US"/>
+        </w:rPr>
+        <w:br/>
+      </w:r>
+      <w:r>
+        <w:rPr>
+          <w:rFonts w:ascii="Courier New" w:eastAsia="Times New Roman" w:hAnsi="Courier New" w:cs="Courier New"/>
+          <w:color w:val="9E880D"/>
+          <w:sz w:val="48"/>
+          <w:szCs w:val="48"/>
+          <w:lang w:val="en-US"/>
+        </w:rPr>
+        <w:t>@RunWith</w:t>
+      </w:r>
+      <w:r>
+        <w:rPr>
+          <w:rFonts w:ascii="Courier New" w:eastAsia="Times New Roman" w:hAnsi="Courier New" w:cs="Courier New"/>
+          <w:color w:val="080808"/>
+          <w:sz w:val="48"/>
+          <w:szCs w:val="48"/>
+          <w:lang w:val="en-US"/>
+        </w:rPr>
+        <w:t>(</w:t>
+      </w:r>
       <w:r>
         <w:rPr>
           <w:rFonts w:ascii="Courier New" w:eastAsia="Times New Roman" w:hAnsi="Courier New" w:cs="Courier New"/>
@@ -11349,8 +10933,355 @@
           <w:szCs w:val="48"/>
           <w:lang w:val="en-US"/>
         </w:rPr>
-        <w:t>.runner.</w:t>
-      </w:r>
+        <w:t>Cucumber</w:t>
+      </w:r>
+      <w:r>
+        <w:rPr>
+          <w:rFonts w:ascii="Courier New" w:eastAsia="Times New Roman" w:hAnsi="Courier New" w:cs="Courier New"/>
+          <w:color w:val="080808"/>
+          <w:sz w:val="48"/>
+          <w:szCs w:val="48"/>
+          <w:lang w:val="en-US"/>
+        </w:rPr>
+        <w:t>.</w:t>
+      </w:r>
+      <w:r>
+        <w:rPr>
+          <w:rFonts w:ascii="Courier New" w:eastAsia="Times New Roman" w:hAnsi="Courier New" w:cs="Courier New"/>
+          <w:color w:val="0033B3"/>
+          <w:sz w:val="48"/>
+          <w:szCs w:val="48"/>
+          <w:lang w:val="en-US"/>
+        </w:rPr>
+        <w:t>class</w:t>
+      </w:r>
+      <w:r>
+        <w:rPr>
+          <w:rFonts w:ascii="Courier New" w:eastAsia="Times New Roman" w:hAnsi="Courier New" w:cs="Courier New"/>
+          <w:color w:val="080808"/>
+          <w:sz w:val="48"/>
+          <w:szCs w:val="48"/>
+          <w:lang w:val="en-US"/>
+        </w:rPr>
+        <w:t>)</w:t>
+      </w:r>
+      <w:r>
+        <w:rPr>
+          <w:rFonts w:ascii="Courier New" w:eastAsia="Times New Roman" w:hAnsi="Courier New" w:cs="Courier New"/>
+          <w:color w:val="080808"/>
+          <w:sz w:val="48"/>
+          <w:szCs w:val="48"/>
+          <w:lang w:val="en-US"/>
+        </w:rPr>
+        <w:t xml:space="preserve">  // this is linking cucumber and </w:t>
+      </w:r>
+      <w:proofErr w:type="spellStart"/>
+      <w:r>
+        <w:rPr>
+          <w:rFonts w:ascii="Courier New" w:eastAsia="Times New Roman" w:hAnsi="Courier New" w:cs="Courier New"/>
+          <w:color w:val="080808"/>
+          <w:sz w:val="48"/>
+          <w:szCs w:val="48"/>
+          <w:lang w:val="en-US"/>
+        </w:rPr>
+        <w:t>junit</w:t>
+      </w:r>
+      <w:proofErr w:type="spellEnd"/>
+      <w:r>
+        <w:rPr>
+          <w:rFonts w:ascii="Courier New" w:eastAsia="Times New Roman" w:hAnsi="Courier New" w:cs="Courier New"/>
+          <w:color w:val="080808"/>
+          <w:sz w:val="48"/>
+          <w:szCs w:val="48"/>
+          <w:lang w:val="en-US"/>
+        </w:rPr>
+        <w:t>.</w:t>
+      </w:r>
+    </w:p>
+    <w:p>
+      <w:pPr>
+        <w:rPr>
+          <w:rFonts w:cstheme="minorHAnsi"/>
+          <w:sz w:val="44"/>
+          <w:szCs w:val="44"/>
+        </w:rPr>
+      </w:pPr>
+    </w:p>
+    <w:p>
+      <w:pPr>
+        <w:rPr>
+          <w:rFonts w:cstheme="minorHAnsi"/>
+          <w:sz w:val="44"/>
+          <w:szCs w:val="44"/>
+        </w:rPr>
+      </w:pPr>
+      <w:r>
+        <w:rPr>
+          <w:rFonts w:cstheme="minorHAnsi"/>
+          <w:sz w:val="44"/>
+          <w:szCs w:val="44"/>
+        </w:rPr>
+        <w:t xml:space="preserve">this </w:t>
+      </w:r>
+      <w:proofErr w:type="spellStart"/>
+      <w:r>
+        <w:rPr>
+          <w:rFonts w:cstheme="minorHAnsi"/>
+          <w:sz w:val="44"/>
+          <w:szCs w:val="44"/>
+        </w:rPr>
+        <w:t>org.junit</w:t>
+      </w:r>
+      <w:proofErr w:type="spellEnd"/>
+      <w:r>
+        <w:rPr>
+          <w:rFonts w:cstheme="minorHAnsi"/>
+          <w:sz w:val="44"/>
+          <w:szCs w:val="44"/>
+        </w:rPr>
+        <w:t xml:space="preserve">  will execute my cucumber based on this particular class.</w:t>
+      </w:r>
+    </w:p>
+    <w:p>
+      <w:pPr>
+        <w:rPr>
+          <w:rFonts w:cstheme="minorHAnsi"/>
+          <w:sz w:val="96"/>
+          <w:szCs w:val="96"/>
+        </w:rPr>
+      </w:pPr>
+      <w:r>
+        <w:rPr>
+          <w:rStyle w:val="HTMLCode"/>
+          <w:rFonts w:ascii="Ubuntu Mono" w:eastAsiaTheme="minorHAnsi" w:hAnsi="Ubuntu Mono"/>
+          <w:b/>
+          <w:bCs/>
+          <w:sz w:val="36"/>
+          <w:szCs w:val="36"/>
+          <w:bdr w:val="single" w:sz="2" w:space="0" w:color="D9D9E3" w:frame="1"/>
+        </w:rPr>
+        <w:t>@RunWith(Cucumber.class)</w:t>
+      </w:r>
+      <w:r>
+        <w:rPr>
+          <w:rFonts w:ascii="Segoe UI" w:hAnsi="Segoe UI" w:cs="Segoe UI"/>
+          <w:sz w:val="40"/>
+          <w:szCs w:val="40"/>
+        </w:rPr>
+        <w:t xml:space="preserve">: This line is using the </w:t>
+      </w:r>
+      <w:r>
+        <w:rPr>
+          <w:rStyle w:val="HTMLCode"/>
+          <w:rFonts w:ascii="Ubuntu Mono" w:eastAsiaTheme="minorHAnsi" w:hAnsi="Ubuntu Mono"/>
+          <w:b/>
+          <w:bCs/>
+          <w:sz w:val="36"/>
+          <w:szCs w:val="36"/>
+          <w:bdr w:val="single" w:sz="2" w:space="0" w:color="D9D9E3" w:frame="1"/>
+        </w:rPr>
+        <w:t>@RunWith</w:t>
+      </w:r>
+      <w:r>
+        <w:rPr>
+          <w:rFonts w:ascii="Segoe UI" w:hAnsi="Segoe UI" w:cs="Segoe UI"/>
+          <w:sz w:val="40"/>
+          <w:szCs w:val="40"/>
+        </w:rPr>
+        <w:t xml:space="preserve"> annotation to tell JUnit to use the Cucumber test runner (</w:t>
+      </w:r>
+      <w:proofErr w:type="spellStart"/>
+      <w:r>
+        <w:rPr>
+          <w:rStyle w:val="HTMLCode"/>
+          <w:rFonts w:ascii="Ubuntu Mono" w:eastAsiaTheme="minorHAnsi" w:hAnsi="Ubuntu Mono"/>
+          <w:b/>
+          <w:bCs/>
+          <w:sz w:val="36"/>
+          <w:szCs w:val="36"/>
+          <w:bdr w:val="single" w:sz="2" w:space="0" w:color="D9D9E3" w:frame="1"/>
+        </w:rPr>
+        <w:t>Cucumber.class</w:t>
+      </w:r>
+      <w:proofErr w:type="spellEnd"/>
+      <w:r>
+        <w:rPr>
+          <w:rFonts w:ascii="Segoe UI" w:hAnsi="Segoe UI" w:cs="Segoe UI"/>
+          <w:sz w:val="40"/>
+          <w:szCs w:val="40"/>
+        </w:rPr>
+        <w:t>). This is a key part of integrating Cucumber with JUnit. It essentially says, "Hey JUnit, when you run tests in this class, use the Cucumber test runner to interpret and execute the Cucumber features."</w:t>
+      </w:r>
+    </w:p>
+    <w:p>
+      <w:pPr>
+        <w:rPr>
+          <w:rFonts w:cstheme="minorHAnsi"/>
+          <w:sz w:val="160"/>
+          <w:szCs w:val="160"/>
+        </w:rPr>
+      </w:pPr>
+      <w:r>
+        <w:rPr>
+          <w:rFonts w:cstheme="minorHAnsi"/>
+          <w:sz w:val="48"/>
+          <w:szCs w:val="48"/>
+        </w:rPr>
+        <w:t xml:space="preserve">In JUnit-based frameworks, the </w:t>
+      </w:r>
+      <w:r>
+        <w:rPr>
+          <w:rStyle w:val="HTMLCode"/>
+          <w:rFonts w:asciiTheme="minorHAnsi" w:eastAsiaTheme="minorHAnsi" w:hAnsiTheme="minorHAnsi" w:cstheme="minorHAnsi"/>
+          <w:b/>
+          <w:bCs/>
+          <w:sz w:val="44"/>
+          <w:szCs w:val="44"/>
+          <w:bdr w:val="single" w:sz="2" w:space="0" w:color="D9D9E3" w:frame="1"/>
+        </w:rPr>
+        <w:t>@RunWith</w:t>
+      </w:r>
+      <w:r>
+        <w:rPr>
+          <w:rFonts w:cstheme="minorHAnsi"/>
+          <w:sz w:val="48"/>
+          <w:szCs w:val="48"/>
+        </w:rPr>
+        <w:t xml:space="preserve"> annotation is used to specify the test runner class. In the provided code, </w:t>
+      </w:r>
+      <w:r>
+        <w:rPr>
+          <w:rStyle w:val="HTMLCode"/>
+          <w:rFonts w:asciiTheme="minorHAnsi" w:eastAsiaTheme="minorHAnsi" w:hAnsiTheme="minorHAnsi" w:cstheme="minorHAnsi"/>
+          <w:b/>
+          <w:bCs/>
+          <w:sz w:val="44"/>
+          <w:szCs w:val="44"/>
+          <w:bdr w:val="single" w:sz="2" w:space="0" w:color="D9D9E3" w:frame="1"/>
+        </w:rPr>
+        <w:t>@RunWith(Cucumber.class)</w:t>
+      </w:r>
+      <w:r>
+        <w:rPr>
+          <w:rFonts w:cstheme="minorHAnsi"/>
+          <w:sz w:val="48"/>
+          <w:szCs w:val="48"/>
+        </w:rPr>
+        <w:t xml:space="preserve"> indicates that the Cucumber class is the test runner.</w:t>
+      </w:r>
+    </w:p>
+    <w:p>
+      <w:pPr>
+        <w:rPr>
+          <w:rFonts w:cstheme="minorHAnsi"/>
+          <w:sz w:val="56"/>
+          <w:szCs w:val="56"/>
+        </w:rPr>
+      </w:pPr>
+    </w:p>
+    <w:p>
+      <w:pPr>
+        <w:rPr>
+          <w:rFonts w:cstheme="minorHAnsi"/>
+          <w:b/>
+          <w:bCs/>
+          <w:sz w:val="48"/>
+          <w:szCs w:val="48"/>
+          <w:u w:val="single"/>
+        </w:rPr>
+      </w:pPr>
+      <w:r>
+        <w:rPr>
+          <w:rFonts w:cstheme="minorHAnsi"/>
+          <w:b/>
+          <w:bCs/>
+          <w:sz w:val="48"/>
+          <w:szCs w:val="48"/>
+          <w:u w:val="single"/>
+        </w:rPr>
+        <w:t>We are going to configure a runner class.</w:t>
+      </w:r>
+      <w:r>
+        <w:rPr>
+          <w:rFonts w:cstheme="minorHAnsi"/>
+          <w:b/>
+          <w:bCs/>
+          <w:sz w:val="48"/>
+          <w:szCs w:val="48"/>
+          <w:u w:val="single"/>
+        </w:rPr>
+        <w:t xml:space="preserve"> </w:t>
+      </w:r>
+    </w:p>
+    <w:p>
+      <w:pPr>
+        <w:rPr>
+          <w:rFonts w:cstheme="minorHAnsi"/>
+          <w:b/>
+          <w:bCs/>
+          <w:sz w:val="48"/>
+          <w:szCs w:val="48"/>
+          <w:u w:val="single"/>
+        </w:rPr>
+      </w:pPr>
+      <w:r>
+        <w:rPr>
+          <w:rFonts w:cstheme="minorHAnsi"/>
+          <w:b/>
+          <w:bCs/>
+          <w:sz w:val="48"/>
+          <w:szCs w:val="48"/>
+          <w:u w:val="single"/>
+        </w:rPr>
+        <w:t xml:space="preserve">The purpose of runner class is to execute all feature files not a single </w:t>
+      </w:r>
+      <w:r>
+        <w:rPr>
+          <w:rFonts w:cstheme="minorHAnsi"/>
+          <w:b/>
+          <w:bCs/>
+          <w:sz w:val="48"/>
+          <w:szCs w:val="48"/>
+          <w:u w:val="single"/>
+        </w:rPr>
+        <w:t xml:space="preserve">feature </w:t>
+      </w:r>
+      <w:r>
+        <w:rPr>
+          <w:rFonts w:cstheme="minorHAnsi"/>
+          <w:b/>
+          <w:bCs/>
+          <w:sz w:val="48"/>
+          <w:szCs w:val="48"/>
+          <w:u w:val="single"/>
+        </w:rPr>
+        <w:t>file from one point.</w:t>
+      </w:r>
+    </w:p>
+    <w:p>
+      <w:pPr>
+        <w:rPr>
+          <w:rFonts w:cstheme="minorHAnsi"/>
+          <w:b/>
+          <w:bCs/>
+          <w:sz w:val="48"/>
+          <w:szCs w:val="48"/>
+          <w:u w:val="single"/>
+        </w:rPr>
+      </w:pPr>
+    </w:p>
+    <w:p>
+      <w:pPr>
+        <w:shd w:val="clear" w:color="auto" w:fill="FFFFFF"/>
+        <w:spacing w:after="0" w:line="240" w:lineRule="auto"/>
+        <w:rPr>
+          <w:rFonts w:ascii="Courier New" w:eastAsia="Times New Roman" w:hAnsi="Courier New" w:cs="Courier New"/>
+          <w:color w:val="080808"/>
+          <w:sz w:val="48"/>
+          <w:szCs w:val="48"/>
+          <w:lang w:val="en-US"/>
+        </w:rPr>
+      </w:pPr>
       <w:r>
         <w:rPr>
           <w:rFonts w:ascii="Courier New" w:eastAsia="Times New Roman" w:hAnsi="Courier New" w:cs="Courier New"/>
@@ -11359,9 +11290,18 @@
           <w:szCs w:val="48"/>
           <w:lang w:val="en-US"/>
         </w:rPr>
-        <w:t>RunWith</w:t>
-      </w:r>
-      <w:proofErr w:type="spellEnd"/>
+        <w:t>@</w:t>
+      </w:r>
+      <w:r>
+        <w:rPr>
+          <w:rFonts w:ascii="Courier New" w:eastAsia="Times New Roman" w:hAnsi="Courier New" w:cs="Courier New"/>
+          <w:color w:val="9E880D"/>
+          <w:sz w:val="48"/>
+          <w:szCs w:val="48"/>
+          <w:lang w:val="en-US"/>
+        </w:rPr>
+        <w:t>CucumberOptions</w:t>
+      </w:r>
       <w:r>
         <w:rPr>
           <w:rFonts w:ascii="Courier New" w:eastAsia="Times New Roman" w:hAnsi="Courier New" w:cs="Courier New"/>
@@ -11370,7 +11310,7 @@
           <w:szCs w:val="48"/>
           <w:lang w:val="en-US"/>
         </w:rPr>
-        <w:t>;</w:t>
+        <w:t xml:space="preserve"> (</w:t>
       </w:r>
       <w:r>
         <w:rPr>
@@ -11380,348 +11320,67 @@
           <w:szCs w:val="48"/>
           <w:lang w:val="en-US"/>
         </w:rPr>
-        <w:br/>
-      </w:r>
-      <w:r>
-        <w:rPr>
-          <w:rFonts w:ascii="Courier New" w:eastAsia="Times New Roman" w:hAnsi="Courier New" w:cs="Courier New"/>
-          <w:color w:val="080808"/>
+        <w:t>)</w:t>
+      </w:r>
+    </w:p>
+    <w:p>
+      <w:pPr>
+        <w:spacing w:after="0"/>
+        <w:rPr>
+          <w:rFonts w:cstheme="minorHAnsi"/>
           <w:sz w:val="48"/>
           <w:szCs w:val="48"/>
-          <w:lang w:val="en-US"/>
-        </w:rPr>
-        <w:br/>
-      </w:r>
-      <w:r>
-        <w:rPr>
-          <w:rFonts w:ascii="Courier New" w:eastAsia="Times New Roman" w:hAnsi="Courier New" w:cs="Courier New"/>
-          <w:color w:val="9E880D"/>
+        </w:rPr>
+      </w:pPr>
+      <w:r>
+        <w:rPr>
+          <w:rFonts w:cstheme="minorHAnsi"/>
           <w:sz w:val="48"/>
           <w:szCs w:val="48"/>
-          <w:lang w:val="en-US"/>
-        </w:rPr>
-        <w:t>@RunWith</w:t>
-      </w:r>
-      <w:r>
-        <w:rPr>
-          <w:rFonts w:ascii="Courier New" w:eastAsia="Times New Roman" w:hAnsi="Courier New" w:cs="Courier New"/>
-          <w:color w:val="080808"/>
+        </w:rPr>
+        <w:t xml:space="preserve">The </w:t>
+      </w:r>
+      <w:r>
+        <w:rPr>
+          <w:rStyle w:val="HTMLCode"/>
+          <w:rFonts w:asciiTheme="minorHAnsi" w:eastAsiaTheme="minorHAnsi" w:hAnsiTheme="minorHAnsi" w:cstheme="minorHAnsi"/>
+          <w:b/>
+          <w:bCs/>
+          <w:sz w:val="44"/>
+          <w:szCs w:val="44"/>
+          <w:bdr w:val="single" w:sz="2" w:space="0" w:color="D9D9E3" w:frame="1"/>
+        </w:rPr>
+        <w:t>@CucumberOptions</w:t>
+      </w:r>
+      <w:r>
+        <w:rPr>
+          <w:rFonts w:cstheme="minorHAnsi"/>
           <w:sz w:val="48"/>
           <w:szCs w:val="48"/>
-          <w:lang w:val="en-US"/>
-        </w:rPr>
-        <w:t>(</w:t>
-      </w:r>
-      <w:r>
-        <w:rPr>
-          <w:rFonts w:ascii="Courier New" w:eastAsia="Times New Roman" w:hAnsi="Courier New" w:cs="Courier New"/>
-          <w:color w:val="000000"/>
+        </w:rPr>
+        <w:t xml:space="preserve"> annotation in Cucumber is used to provide various configuration options for your Cucumber tests. It allows you to specify settings such as the location of your feature files, the location of your step definitions, formatting options for the test results, and more.</w:t>
+      </w:r>
+    </w:p>
+    <w:p>
+      <w:pPr>
+        <w:spacing w:after="0"/>
+        <w:rPr>
+          <w:rFonts w:cstheme="minorHAnsi"/>
           <w:sz w:val="48"/>
           <w:szCs w:val="48"/>
-          <w:lang w:val="en-US"/>
-        </w:rPr>
-        <w:t>Cucumber</w:t>
-      </w:r>
-      <w:r>
-        <w:rPr>
-          <w:rFonts w:ascii="Courier New" w:eastAsia="Times New Roman" w:hAnsi="Courier New" w:cs="Courier New"/>
-          <w:color w:val="080808"/>
+        </w:rPr>
+      </w:pPr>
+    </w:p>
+    <w:p>
+      <w:pPr>
+        <w:spacing w:after="0"/>
+        <w:rPr>
+          <w:rFonts w:cstheme="minorHAnsi"/>
           <w:sz w:val="48"/>
           <w:szCs w:val="48"/>
-          <w:lang w:val="en-US"/>
-        </w:rPr>
-        <w:t>.</w:t>
-      </w:r>
-      <w:r>
-        <w:rPr>
-          <w:rFonts w:ascii="Courier New" w:eastAsia="Times New Roman" w:hAnsi="Courier New" w:cs="Courier New"/>
-          <w:color w:val="0033B3"/>
-          <w:sz w:val="48"/>
-          <w:szCs w:val="48"/>
-          <w:lang w:val="en-US"/>
-        </w:rPr>
-        <w:t>class</w:t>
-      </w:r>
-      <w:r>
-        <w:rPr>
-          <w:rFonts w:ascii="Courier New" w:eastAsia="Times New Roman" w:hAnsi="Courier New" w:cs="Courier New"/>
-          <w:color w:val="080808"/>
-          <w:sz w:val="48"/>
-          <w:szCs w:val="48"/>
-          <w:lang w:val="en-US"/>
-        </w:rPr>
-        <w:t>)</w:t>
-      </w:r>
-      <w:r>
-        <w:rPr>
-          <w:rFonts w:ascii="Courier New" w:eastAsia="Times New Roman" w:hAnsi="Courier New" w:cs="Courier New"/>
-          <w:color w:val="080808"/>
-          <w:sz w:val="48"/>
-          <w:szCs w:val="48"/>
-          <w:lang w:val="en-US"/>
-        </w:rPr>
-        <w:t xml:space="preserve">  // this is linking cucumber and </w:t>
-      </w:r>
-      <w:proofErr w:type="spellStart"/>
-      <w:r>
-        <w:rPr>
-          <w:rFonts w:ascii="Courier New" w:eastAsia="Times New Roman" w:hAnsi="Courier New" w:cs="Courier New"/>
-          <w:color w:val="080808"/>
-          <w:sz w:val="48"/>
-          <w:szCs w:val="48"/>
-          <w:lang w:val="en-US"/>
-        </w:rPr>
-        <w:t>junit</w:t>
-      </w:r>
-      <w:proofErr w:type="spellEnd"/>
-      <w:r>
-        <w:rPr>
-          <w:rFonts w:ascii="Courier New" w:eastAsia="Times New Roman" w:hAnsi="Courier New" w:cs="Courier New"/>
-          <w:color w:val="080808"/>
-          <w:sz w:val="48"/>
-          <w:szCs w:val="48"/>
-          <w:lang w:val="en-US"/>
-        </w:rPr>
-        <w:t>.</w:t>
-      </w:r>
-    </w:p>
-    <w:p>
-      <w:pPr>
-        <w:rPr>
-          <w:rFonts w:cstheme="minorHAnsi"/>
-          <w:sz w:val="44"/>
-          <w:szCs w:val="44"/>
-        </w:rPr>
-      </w:pPr>
-    </w:p>
-    <w:p>
-      <w:pPr>
-        <w:rPr>
-          <w:rFonts w:cstheme="minorHAnsi"/>
-          <w:sz w:val="44"/>
-          <w:szCs w:val="44"/>
-        </w:rPr>
-      </w:pPr>
-      <w:r>
-        <w:rPr>
-          <w:rFonts w:cstheme="minorHAnsi"/>
-          <w:sz w:val="44"/>
-          <w:szCs w:val="44"/>
-        </w:rPr>
-        <w:t xml:space="preserve">this </w:t>
-      </w:r>
-      <w:proofErr w:type="spellStart"/>
-      <w:proofErr w:type="gramStart"/>
-      <w:r>
-        <w:rPr>
-          <w:rFonts w:cstheme="minorHAnsi"/>
-          <w:sz w:val="44"/>
-          <w:szCs w:val="44"/>
-        </w:rPr>
-        <w:t>org.junit</w:t>
-      </w:r>
-      <w:proofErr w:type="spellEnd"/>
-      <w:proofErr w:type="gramEnd"/>
-      <w:r>
-        <w:rPr>
-          <w:rFonts w:cstheme="minorHAnsi"/>
-          <w:sz w:val="44"/>
-          <w:szCs w:val="44"/>
-        </w:rPr>
-        <w:t xml:space="preserve">  will execute my cucumber based on this particular class.</w:t>
-      </w:r>
-    </w:p>
-    <w:p>
-      <w:pPr>
-        <w:rPr>
-          <w:rFonts w:cstheme="minorHAnsi"/>
-          <w:sz w:val="96"/>
-          <w:szCs w:val="96"/>
-        </w:rPr>
-      </w:pPr>
-      <w:r>
-        <w:rPr>
-          <w:rStyle w:val="HTMLCode"/>
-          <w:rFonts w:ascii="Ubuntu Mono" w:eastAsiaTheme="minorHAnsi" w:hAnsi="Ubuntu Mono"/>
-          <w:b/>
-          <w:bCs/>
-          <w:sz w:val="36"/>
-          <w:szCs w:val="36"/>
-          <w:bdr w:val="single" w:sz="2" w:space="0" w:color="D9D9E3" w:frame="1"/>
-        </w:rPr>
-        <w:t>@</w:t>
-      </w:r>
-      <w:proofErr w:type="gramStart"/>
-      <w:r>
-        <w:rPr>
-          <w:rStyle w:val="HTMLCode"/>
-          <w:rFonts w:ascii="Ubuntu Mono" w:eastAsiaTheme="minorHAnsi" w:hAnsi="Ubuntu Mono"/>
-          <w:b/>
-          <w:bCs/>
-          <w:sz w:val="36"/>
-          <w:szCs w:val="36"/>
-          <w:bdr w:val="single" w:sz="2" w:space="0" w:color="D9D9E3" w:frame="1"/>
-        </w:rPr>
-        <w:t>RunWith(</w:t>
-      </w:r>
-      <w:proofErr w:type="gramEnd"/>
-      <w:r>
-        <w:rPr>
-          <w:rStyle w:val="HTMLCode"/>
-          <w:rFonts w:ascii="Ubuntu Mono" w:eastAsiaTheme="minorHAnsi" w:hAnsi="Ubuntu Mono"/>
-          <w:b/>
-          <w:bCs/>
-          <w:sz w:val="36"/>
-          <w:szCs w:val="36"/>
-          <w:bdr w:val="single" w:sz="2" w:space="0" w:color="D9D9E3" w:frame="1"/>
-        </w:rPr>
-        <w:t>Cucumber.class)</w:t>
-      </w:r>
-      <w:r>
-        <w:rPr>
-          <w:rFonts w:ascii="Segoe UI" w:hAnsi="Segoe UI" w:cs="Segoe UI"/>
-          <w:sz w:val="40"/>
-          <w:szCs w:val="40"/>
-        </w:rPr>
-        <w:t xml:space="preserve">: This line is using the </w:t>
-      </w:r>
-      <w:r>
-        <w:rPr>
-          <w:rStyle w:val="HTMLCode"/>
-          <w:rFonts w:ascii="Ubuntu Mono" w:eastAsiaTheme="minorHAnsi" w:hAnsi="Ubuntu Mono"/>
-          <w:b/>
-          <w:bCs/>
-          <w:sz w:val="36"/>
-          <w:szCs w:val="36"/>
-          <w:bdr w:val="single" w:sz="2" w:space="0" w:color="D9D9E3" w:frame="1"/>
-        </w:rPr>
-        <w:t>@RunWith</w:t>
-      </w:r>
-      <w:r>
-        <w:rPr>
-          <w:rFonts w:ascii="Segoe UI" w:hAnsi="Segoe UI" w:cs="Segoe UI"/>
-          <w:sz w:val="40"/>
-          <w:szCs w:val="40"/>
-        </w:rPr>
-        <w:t xml:space="preserve"> annotation to tell JUnit to use the Cucumber test runner (</w:t>
-      </w:r>
-      <w:proofErr w:type="spellStart"/>
-      <w:r>
-        <w:rPr>
-          <w:rStyle w:val="HTMLCode"/>
-          <w:rFonts w:ascii="Ubuntu Mono" w:eastAsiaTheme="minorHAnsi" w:hAnsi="Ubuntu Mono"/>
-          <w:b/>
-          <w:bCs/>
-          <w:sz w:val="36"/>
-          <w:szCs w:val="36"/>
-          <w:bdr w:val="single" w:sz="2" w:space="0" w:color="D9D9E3" w:frame="1"/>
-        </w:rPr>
-        <w:t>Cucumber.class</w:t>
-      </w:r>
-      <w:proofErr w:type="spellEnd"/>
-      <w:r>
-        <w:rPr>
-          <w:rFonts w:ascii="Segoe UI" w:hAnsi="Segoe UI" w:cs="Segoe UI"/>
-          <w:sz w:val="40"/>
-          <w:szCs w:val="40"/>
-        </w:rPr>
-        <w:t>). This is a key part of integrating Cucumber with JUnit. It essentially says, "Hey JUnit, when you run tests in this class, use the Cucumber test runner to interpret and execute the Cucumber features."</w:t>
-      </w:r>
-    </w:p>
-    <w:p>
-      <w:pPr>
-        <w:rPr>
-          <w:rFonts w:cstheme="minorHAnsi"/>
-          <w:sz w:val="160"/>
-          <w:szCs w:val="160"/>
-        </w:rPr>
-      </w:pPr>
-      <w:r>
-        <w:rPr>
-          <w:rFonts w:cstheme="minorHAnsi"/>
-          <w:sz w:val="48"/>
-          <w:szCs w:val="48"/>
-        </w:rPr>
-        <w:t xml:space="preserve">In JUnit-based frameworks, the </w:t>
-      </w:r>
-      <w:r>
-        <w:rPr>
-          <w:rStyle w:val="HTMLCode"/>
-          <w:rFonts w:asciiTheme="minorHAnsi" w:eastAsiaTheme="minorHAnsi" w:hAnsiTheme="minorHAnsi" w:cstheme="minorHAnsi"/>
-          <w:b/>
-          <w:bCs/>
-          <w:sz w:val="44"/>
-          <w:szCs w:val="44"/>
-          <w:bdr w:val="single" w:sz="2" w:space="0" w:color="D9D9E3" w:frame="1"/>
-        </w:rPr>
-        <w:t>@RunWith</w:t>
-      </w:r>
-      <w:r>
-        <w:rPr>
-          <w:rFonts w:cstheme="minorHAnsi"/>
-          <w:sz w:val="48"/>
-          <w:szCs w:val="48"/>
-        </w:rPr>
-        <w:t xml:space="preserve"> annotation is used to specify the test runner class. In the provided code, </w:t>
-      </w:r>
-      <w:r>
-        <w:rPr>
-          <w:rStyle w:val="HTMLCode"/>
-          <w:rFonts w:asciiTheme="minorHAnsi" w:eastAsiaTheme="minorHAnsi" w:hAnsiTheme="minorHAnsi" w:cstheme="minorHAnsi"/>
-          <w:b/>
-          <w:bCs/>
-          <w:sz w:val="44"/>
-          <w:szCs w:val="44"/>
-          <w:bdr w:val="single" w:sz="2" w:space="0" w:color="D9D9E3" w:frame="1"/>
-        </w:rPr>
-        <w:t>@</w:t>
-      </w:r>
-      <w:proofErr w:type="gramStart"/>
-      <w:r>
-        <w:rPr>
-          <w:rStyle w:val="HTMLCode"/>
-          <w:rFonts w:asciiTheme="minorHAnsi" w:eastAsiaTheme="minorHAnsi" w:hAnsiTheme="minorHAnsi" w:cstheme="minorHAnsi"/>
-          <w:b/>
-          <w:bCs/>
-          <w:sz w:val="44"/>
-          <w:szCs w:val="44"/>
-          <w:bdr w:val="single" w:sz="2" w:space="0" w:color="D9D9E3" w:frame="1"/>
-        </w:rPr>
-        <w:t>RunWith(</w:t>
-      </w:r>
-      <w:proofErr w:type="gramEnd"/>
-      <w:r>
-        <w:rPr>
-          <w:rStyle w:val="HTMLCode"/>
-          <w:rFonts w:asciiTheme="minorHAnsi" w:eastAsiaTheme="minorHAnsi" w:hAnsiTheme="minorHAnsi" w:cstheme="minorHAnsi"/>
-          <w:b/>
-          <w:bCs/>
-          <w:sz w:val="44"/>
-          <w:szCs w:val="44"/>
-          <w:bdr w:val="single" w:sz="2" w:space="0" w:color="D9D9E3" w:frame="1"/>
-        </w:rPr>
-        <w:t>Cucumber.class)</w:t>
-      </w:r>
-      <w:r>
-        <w:rPr>
-          <w:rFonts w:cstheme="minorHAnsi"/>
-          <w:sz w:val="48"/>
-          <w:szCs w:val="48"/>
-        </w:rPr>
-        <w:t xml:space="preserve"> indicates that the Cucumber class is the test runner.</w:t>
-      </w:r>
-    </w:p>
-    <w:p>
-      <w:pPr>
-        <w:rPr>
-          <w:rFonts w:cstheme="minorHAnsi"/>
-          <w:sz w:val="56"/>
-          <w:szCs w:val="56"/>
-        </w:rPr>
-      </w:pPr>
-    </w:p>
-    <w:p>
-      <w:pPr>
+        </w:rPr>
+      </w:pPr>
+      <w:r>
         <w:rPr>
           <w:rFonts w:cstheme="minorHAnsi"/>
           <w:b/>
@@ -11730,7 +11389,8 @@
           <w:szCs w:val="48"/>
           <w:u w:val="single"/>
         </w:rPr>
-      </w:pPr>
+        <w:t>There are</w:t>
+      </w:r>
       <w:r>
         <w:rPr>
           <w:rFonts w:cstheme="minorHAnsi"/>
@@ -11740,7 +11400,7 @@
           <w:szCs w:val="48"/>
           <w:u w:val="single"/>
         </w:rPr>
-        <w:t>We are going to configure a runner class.</w:t>
+        <w:t xml:space="preserve"> 6</w:t>
       </w:r>
       <w:r>
         <w:rPr>
@@ -11751,232 +11411,7 @@
           <w:szCs w:val="48"/>
           <w:u w:val="single"/>
         </w:rPr>
-        <w:t xml:space="preserve"> </w:t>
-      </w:r>
-    </w:p>
-    <w:p>
-      <w:pPr>
-        <w:rPr>
-          <w:rFonts w:cstheme="minorHAnsi"/>
-          <w:b/>
-          <w:bCs/>
-          <w:sz w:val="48"/>
-          <w:szCs w:val="48"/>
-          <w:u w:val="single"/>
-        </w:rPr>
-      </w:pPr>
-      <w:r>
-        <w:rPr>
-          <w:rFonts w:cstheme="minorHAnsi"/>
-          <w:b/>
-          <w:bCs/>
-          <w:sz w:val="48"/>
-          <w:szCs w:val="48"/>
-          <w:u w:val="single"/>
-        </w:rPr>
-        <w:t xml:space="preserve">The purpose of runner class is to execute all feature files not a single </w:t>
-      </w:r>
-      <w:r>
-        <w:rPr>
-          <w:rFonts w:cstheme="minorHAnsi"/>
-          <w:b/>
-          <w:bCs/>
-          <w:sz w:val="48"/>
-          <w:szCs w:val="48"/>
-          <w:u w:val="single"/>
-        </w:rPr>
-        <w:t xml:space="preserve">feature </w:t>
-      </w:r>
-      <w:r>
-        <w:rPr>
-          <w:rFonts w:cstheme="minorHAnsi"/>
-          <w:b/>
-          <w:bCs/>
-          <w:sz w:val="48"/>
-          <w:szCs w:val="48"/>
-          <w:u w:val="single"/>
-        </w:rPr>
-        <w:t>file from one point.</w:t>
-      </w:r>
-    </w:p>
-    <w:p>
-      <w:pPr>
-        <w:rPr>
-          <w:rFonts w:cstheme="minorHAnsi"/>
-          <w:b/>
-          <w:bCs/>
-          <w:sz w:val="48"/>
-          <w:szCs w:val="48"/>
-          <w:u w:val="single"/>
-        </w:rPr>
-      </w:pPr>
-    </w:p>
-    <w:p>
-      <w:pPr>
-        <w:shd w:val="clear" w:color="auto" w:fill="FFFFFF"/>
-        <w:spacing w:after="0" w:line="240" w:lineRule="auto"/>
-        <w:rPr>
-          <w:rFonts w:ascii="Courier New" w:eastAsia="Times New Roman" w:hAnsi="Courier New" w:cs="Courier New"/>
-          <w:color w:val="080808"/>
-          <w:sz w:val="48"/>
-          <w:szCs w:val="48"/>
-          <w:lang w:val="en-US"/>
-        </w:rPr>
-      </w:pPr>
-      <w:r>
-        <w:rPr>
-          <w:rFonts w:ascii="Courier New" w:eastAsia="Times New Roman" w:hAnsi="Courier New" w:cs="Courier New"/>
-          <w:color w:val="9E880D"/>
-          <w:sz w:val="48"/>
-          <w:szCs w:val="48"/>
-          <w:lang w:val="en-US"/>
-        </w:rPr>
-        <w:t>@</w:t>
-      </w:r>
-      <w:r>
-        <w:rPr>
-          <w:rFonts w:ascii="Courier New" w:eastAsia="Times New Roman" w:hAnsi="Courier New" w:cs="Courier New"/>
-          <w:color w:val="9E880D"/>
-          <w:sz w:val="48"/>
-          <w:szCs w:val="48"/>
-          <w:lang w:val="en-US"/>
-        </w:rPr>
-        <w:t>CucumberOptions</w:t>
-      </w:r>
-      <w:r>
-        <w:rPr>
-          <w:rFonts w:ascii="Courier New" w:eastAsia="Times New Roman" w:hAnsi="Courier New" w:cs="Courier New"/>
-          <w:color w:val="080808"/>
-          <w:sz w:val="48"/>
-          <w:szCs w:val="48"/>
-          <w:lang w:val="en-US"/>
-        </w:rPr>
-        <w:t xml:space="preserve"> (</w:t>
-      </w:r>
-      <w:r>
-        <w:rPr>
-          <w:rFonts w:ascii="Courier New" w:eastAsia="Times New Roman" w:hAnsi="Courier New" w:cs="Courier New"/>
-          <w:color w:val="080808"/>
-          <w:sz w:val="48"/>
-          <w:szCs w:val="48"/>
-          <w:lang w:val="en-US"/>
-        </w:rPr>
-        <w:t>)</w:t>
-      </w:r>
-    </w:p>
-    <w:p>
-      <w:pPr>
-        <w:spacing w:after="0"/>
-        <w:rPr>
-          <w:rFonts w:cstheme="minorHAnsi"/>
-          <w:sz w:val="48"/>
-          <w:szCs w:val="48"/>
-        </w:rPr>
-      </w:pPr>
-      <w:r>
-        <w:rPr>
-          <w:rFonts w:cstheme="minorHAnsi"/>
-          <w:sz w:val="48"/>
-          <w:szCs w:val="48"/>
-        </w:rPr>
-        <w:t xml:space="preserve">The </w:t>
-      </w:r>
-      <w:r>
-        <w:rPr>
-          <w:rStyle w:val="HTMLCode"/>
-          <w:rFonts w:asciiTheme="minorHAnsi" w:eastAsiaTheme="minorHAnsi" w:hAnsiTheme="minorHAnsi" w:cstheme="minorHAnsi"/>
-          <w:b/>
-          <w:bCs/>
-          <w:sz w:val="44"/>
-          <w:szCs w:val="44"/>
-          <w:bdr w:val="single" w:sz="2" w:space="0" w:color="D9D9E3" w:frame="1"/>
-        </w:rPr>
-        <w:t>@CucumberOptions</w:t>
-      </w:r>
-      <w:r>
-        <w:rPr>
-          <w:rFonts w:cstheme="minorHAnsi"/>
-          <w:sz w:val="48"/>
-          <w:szCs w:val="48"/>
-        </w:rPr>
-        <w:t xml:space="preserve"> annotation in Cucumber is used to provide various configuration options for your Cucumber tests. It allows you to specify settings such as the location of your feature files, the location of your step definitions, formatting options for the test results, and more.</w:t>
-      </w:r>
-    </w:p>
-    <w:p>
-      <w:pPr>
-        <w:spacing w:after="0"/>
-        <w:rPr>
-          <w:rFonts w:cstheme="minorHAnsi"/>
-          <w:sz w:val="48"/>
-          <w:szCs w:val="48"/>
-        </w:rPr>
-      </w:pPr>
-    </w:p>
-    <w:p>
-      <w:pPr>
-        <w:spacing w:after="0"/>
-        <w:rPr>
-          <w:rFonts w:cstheme="minorHAnsi"/>
-          <w:sz w:val="48"/>
-          <w:szCs w:val="48"/>
-        </w:rPr>
-      </w:pPr>
-      <w:r>
-        <w:rPr>
-          <w:rFonts w:cstheme="minorHAnsi"/>
-          <w:b/>
-          <w:bCs/>
-          <w:sz w:val="48"/>
-          <w:szCs w:val="48"/>
-          <w:u w:val="single"/>
-        </w:rPr>
-        <w:t>There are</w:t>
-      </w:r>
-      <w:r>
-        <w:rPr>
-          <w:rFonts w:cstheme="minorHAnsi"/>
-          <w:b/>
-          <w:bCs/>
-          <w:sz w:val="48"/>
-          <w:szCs w:val="48"/>
-          <w:u w:val="single"/>
-        </w:rPr>
-        <w:t xml:space="preserve"> </w:t>
-      </w:r>
-      <w:proofErr w:type="gramStart"/>
-      <w:r>
-        <w:rPr>
-          <w:rFonts w:cstheme="minorHAnsi"/>
-          <w:b/>
-          <w:bCs/>
-          <w:sz w:val="48"/>
-          <w:szCs w:val="48"/>
-          <w:u w:val="single"/>
-        </w:rPr>
-        <w:t>6</w:t>
-      </w:r>
-      <w:r>
-        <w:rPr>
-          <w:rFonts w:cstheme="minorHAnsi"/>
-          <w:b/>
-          <w:bCs/>
-          <w:sz w:val="48"/>
-          <w:szCs w:val="48"/>
-          <w:u w:val="single"/>
-        </w:rPr>
-        <w:t xml:space="preserve">  cucumber</w:t>
-      </w:r>
-      <w:proofErr w:type="gramEnd"/>
-      <w:r>
-        <w:rPr>
-          <w:rFonts w:cstheme="minorHAnsi"/>
-          <w:b/>
-          <w:bCs/>
-          <w:sz w:val="48"/>
-          <w:szCs w:val="48"/>
-          <w:u w:val="single"/>
-        </w:rPr>
-        <w:t xml:space="preserve"> options generally used</w:t>
+        <w:t xml:space="preserve">  cucumber options generally used</w:t>
       </w:r>
       <w:r>
         <w:rPr>
@@ -12345,25 +11780,7 @@
           <w:sz w:val="44"/>
           <w:szCs w:val="44"/>
         </w:rPr>
-        <w:t xml:space="preserve">If in feature you provide the path till feature folder then it </w:t>
-      </w:r>
-      <w:proofErr w:type="gramStart"/>
-      <w:r>
-        <w:rPr>
-          <w:rFonts w:cstheme="minorHAnsi"/>
-          <w:sz w:val="44"/>
-          <w:szCs w:val="44"/>
-        </w:rPr>
-        <w:t>execute</w:t>
-      </w:r>
-      <w:proofErr w:type="gramEnd"/>
-      <w:r>
-        <w:rPr>
-          <w:rFonts w:cstheme="minorHAnsi"/>
-          <w:sz w:val="44"/>
-          <w:szCs w:val="44"/>
-        </w:rPr>
-        <w:t xml:space="preserve"> all feature files.</w:t>
+        <w:t>If in feature you provide the path till feature folder then it execute all feature files.</w:t>
       </w:r>
     </w:p>
     <w:p>
@@ -12686,7 +12103,6 @@
         <w:t xml:space="preserve">It also tells about implemented steps, implemented steps ticks green colour on side </w:t>
       </w:r>
       <w:proofErr w:type="spellStart"/>
-      <w:proofErr w:type="gramStart"/>
       <w:r>
         <w:rPr>
           <w:rFonts w:cstheme="minorHAnsi"/>
@@ -12704,7 +12120,6 @@
         <w:t>s</w:t>
       </w:r>
       <w:proofErr w:type="spellEnd"/>
-      <w:proofErr w:type="gramEnd"/>
     </w:p>
     <w:p>
       <w:pPr>
@@ -12861,36 +12276,15 @@
           <w:szCs w:val="44"/>
           <w:u w:val="single"/>
         </w:rPr>
-        <w:t>Dry run=</w:t>
-      </w:r>
-      <w:proofErr w:type="gramStart"/>
-      <w:r>
-        <w:rPr>
-          <w:rFonts w:cstheme="minorHAnsi"/>
-          <w:b/>
-          <w:bCs/>
-          <w:sz w:val="44"/>
-          <w:szCs w:val="44"/>
-          <w:u w:val="single"/>
-        </w:rPr>
-        <w:t xml:space="preserve">false </w:t>
-      </w:r>
-      <w:r>
-        <w:rPr>
-          <w:rFonts w:cstheme="minorHAnsi"/>
-          <w:sz w:val="44"/>
-          <w:szCs w:val="44"/>
-        </w:rPr>
-        <w:t xml:space="preserve"> this</w:t>
-      </w:r>
-      <w:proofErr w:type="gramEnd"/>
-      <w:r>
-        <w:rPr>
-          <w:rFonts w:cstheme="minorHAnsi"/>
-          <w:sz w:val="44"/>
-          <w:szCs w:val="44"/>
-        </w:rPr>
-        <w:t xml:space="preserve"> false command will execute your chrome whole execution.</w:t>
+        <w:t xml:space="preserve">Dry run=false </w:t>
+      </w:r>
+      <w:r>
+        <w:rPr>
+          <w:rFonts w:cstheme="minorHAnsi"/>
+          <w:sz w:val="44"/>
+          <w:szCs w:val="44"/>
+        </w:rPr>
+        <w:t xml:space="preserve"> this false command will execute your chrome whole execution.</w:t>
       </w:r>
     </w:p>
     <w:p>
@@ -13116,25 +12510,7 @@
           <w:sz w:val="44"/>
           <w:szCs w:val="44"/>
         </w:rPr>
-        <w:t xml:space="preserve">Feature and glue </w:t>
-      </w:r>
-      <w:proofErr w:type="gramStart"/>
-      <w:r>
-        <w:rPr>
-          <w:rFonts w:cstheme="minorHAnsi"/>
-          <w:sz w:val="44"/>
-          <w:szCs w:val="44"/>
-        </w:rPr>
-        <w:t>keywords,  cucumber</w:t>
-      </w:r>
-      <w:proofErr w:type="gramEnd"/>
-      <w:r>
-        <w:rPr>
-          <w:rFonts w:cstheme="minorHAnsi"/>
-          <w:sz w:val="44"/>
-          <w:szCs w:val="44"/>
-        </w:rPr>
-        <w:t xml:space="preserve"> is</w:t>
+        <w:t>Feature and glue keywords,  cucumber is</w:t>
       </w:r>
       <w:r>
         <w:rPr>
@@ -13596,23 +12972,7 @@
           <w:sz w:val="44"/>
           <w:szCs w:val="44"/>
         </w:rPr>
-        <w:t>Tags = “@smoke</w:t>
-      </w:r>
-      <w:r>
-        <w:rPr>
-          <w:rFonts w:ascii="Segoe UI" w:hAnsi="Segoe UI" w:cs="Segoe UI"/>
-          <w:sz w:val="44"/>
-          <w:szCs w:val="44"/>
-        </w:rPr>
-        <w:t xml:space="preserve"> or @regression not @login</w:t>
-      </w:r>
-      <w:r>
-        <w:rPr>
-          <w:rFonts w:ascii="Segoe UI" w:hAnsi="Segoe UI" w:cs="Segoe UI"/>
-          <w:sz w:val="44"/>
-          <w:szCs w:val="44"/>
-        </w:rPr>
-        <w:t>”</w:t>
+        <w:t>Tags = “@smoke or @regression not @login”</w:t>
       </w:r>
       <w:r>
         <w:rPr>
@@ -13778,9 +13138,32 @@
           <w:szCs w:val="48"/>
           <w:lang w:val="en-US"/>
         </w:rPr>
-        <w:t>"pretty</w:t>
-      </w:r>
-      <w:proofErr w:type="gramStart"/>
+        <w:t>"pretty"</w:t>
+      </w:r>
+      <w:r>
+        <w:rPr>
+          <w:rFonts w:eastAsia="Times New Roman" w:cstheme="minorHAnsi"/>
+          <w:b/>
+          <w:bCs/>
+          <w:color w:val="080808"/>
+          <w:sz w:val="48"/>
+          <w:szCs w:val="48"/>
+          <w:lang w:val="en-US"/>
+        </w:rPr>
+        <w:t>,</w:t>
+      </w:r>
+      <w:r>
+        <w:rPr>
+          <w:rFonts w:eastAsia="Times New Roman" w:cstheme="minorHAnsi"/>
+          <w:b/>
+          <w:bCs/>
+          <w:color w:val="080808"/>
+          <w:sz w:val="48"/>
+          <w:szCs w:val="48"/>
+          <w:lang w:val="en-US"/>
+        </w:rPr>
+        <w:t xml:space="preserve">   </w:t>
+      </w:r>
       <w:r>
         <w:rPr>
           <w:rFonts w:eastAsia="Times New Roman" w:cstheme="minorHAnsi"/>
@@ -13798,72 +13181,35 @@
           <w:rFonts w:eastAsia="Times New Roman" w:cstheme="minorHAnsi"/>
           <w:b/>
           <w:bCs/>
+          <w:color w:val="067D17"/>
+          <w:sz w:val="48"/>
+          <w:szCs w:val="48"/>
+          <w:lang w:val="en-US"/>
+        </w:rPr>
+        <w:t>html: target/cucumber.html</w:t>
+      </w:r>
+      <w:r>
+        <w:rPr>
+          <w:rFonts w:eastAsia="Times New Roman" w:cstheme="minorHAnsi"/>
+          <w:b/>
+          <w:bCs/>
+          <w:color w:val="067D17"/>
+          <w:sz w:val="48"/>
+          <w:szCs w:val="48"/>
+          <w:lang w:val="en-US"/>
+        </w:rPr>
+        <w:t>"</w:t>
+      </w:r>
+      <w:r>
+        <w:rPr>
+          <w:rFonts w:eastAsia="Times New Roman" w:cstheme="minorHAnsi"/>
+          <w:b/>
+          <w:bCs/>
           <w:color w:val="080808"/>
           <w:sz w:val="48"/>
           <w:szCs w:val="48"/>
           <w:lang w:val="en-US"/>
         </w:rPr>
-        <w:t>,</w:t>
-      </w:r>
-      <w:r>
-        <w:rPr>
-          <w:rFonts w:eastAsia="Times New Roman" w:cstheme="minorHAnsi"/>
-          <w:b/>
-          <w:bCs/>
-          <w:color w:val="080808"/>
-          <w:sz w:val="48"/>
-          <w:szCs w:val="48"/>
-          <w:lang w:val="en-US"/>
-        </w:rPr>
-        <w:t xml:space="preserve">   </w:t>
-      </w:r>
-      <w:proofErr w:type="gramEnd"/>
-      <w:r>
-        <w:rPr>
-          <w:rFonts w:eastAsia="Times New Roman" w:cstheme="minorHAnsi"/>
-          <w:b/>
-          <w:bCs/>
-          <w:color w:val="067D17"/>
-          <w:sz w:val="48"/>
-          <w:szCs w:val="48"/>
-          <w:lang w:val="en-US"/>
-        </w:rPr>
-        <w:t>"</w:t>
-      </w:r>
-      <w:r>
-        <w:rPr>
-          <w:rFonts w:eastAsia="Times New Roman" w:cstheme="minorHAnsi"/>
-          <w:b/>
-          <w:bCs/>
-          <w:color w:val="067D17"/>
-          <w:sz w:val="48"/>
-          <w:szCs w:val="48"/>
-          <w:lang w:val="en-US"/>
-        </w:rPr>
-        <w:t>html: target/cucumber.html</w:t>
-      </w:r>
-      <w:r>
-        <w:rPr>
-          <w:rFonts w:eastAsia="Times New Roman" w:cstheme="minorHAnsi"/>
-          <w:b/>
-          <w:bCs/>
-          <w:color w:val="067D17"/>
-          <w:sz w:val="48"/>
-          <w:szCs w:val="48"/>
-          <w:lang w:val="en-US"/>
-        </w:rPr>
-        <w:t>"</w:t>
-      </w:r>
-      <w:r>
-        <w:rPr>
-          <w:rFonts w:eastAsia="Times New Roman" w:cstheme="minorHAnsi"/>
-          <w:b/>
-          <w:bCs/>
-          <w:color w:val="080808"/>
-          <w:sz w:val="48"/>
-          <w:szCs w:val="48"/>
-          <w:lang w:val="en-US"/>
-        </w:rPr>
         <w:t>}</w:t>
       </w:r>
     </w:p>
@@ -13910,29 +13256,7 @@
           <w:szCs w:val="44"/>
           <w:lang w:val="en-US"/>
         </w:rPr>
-        <w:t xml:space="preserve">And this report is helpful for your team members, for your proof and many other </w:t>
-      </w:r>
-      <w:proofErr w:type="gramStart"/>
-      <w:r>
-        <w:rPr>
-          <w:rFonts w:eastAsia="Times New Roman" w:cstheme="minorHAnsi"/>
-          <w:color w:val="080808"/>
-          <w:sz w:val="44"/>
-          <w:szCs w:val="44"/>
-          <w:lang w:val="en-US"/>
-        </w:rPr>
-        <w:t>purpose</w:t>
-      </w:r>
-      <w:proofErr w:type="gramEnd"/>
-      <w:r>
-        <w:rPr>
-          <w:rFonts w:eastAsia="Times New Roman" w:cstheme="minorHAnsi"/>
-          <w:color w:val="080808"/>
-          <w:sz w:val="44"/>
-          <w:szCs w:val="44"/>
-          <w:lang w:val="en-US"/>
-        </w:rPr>
-        <w:t xml:space="preserve"> are there.</w:t>
+        <w:t>And this report is helpful for your team members, for your proof and many other purpose are there.</w:t>
       </w:r>
     </w:p>
     <w:p>
@@ -14029,7 +13353,6 @@
           <w:lang w:val="en-US"/>
         </w:rPr>
       </w:pPr>
-      <w:proofErr w:type="gramStart"/>
       <w:r>
         <w:rPr>
           <w:rFonts w:eastAsia="Times New Roman" w:cstheme="minorHAnsi"/>
@@ -14048,9 +13371,8 @@
           <w:szCs w:val="44"/>
           <w:lang w:val="en-US"/>
         </w:rPr>
-        <w:t>;  this</w:t>
-      </w:r>
-      <w:proofErr w:type="gramEnd"/>
+        <w:t>;  this is the path where html file is generated other then this path html can not be generated. File can not be generated in excel, word, ppt or other format.</w:t>
+      </w:r>
       <w:r>
         <w:rPr>
           <w:rFonts w:eastAsia="Times New Roman" w:cstheme="minorHAnsi"/>
@@ -14059,9 +13381,17 @@
           <w:szCs w:val="44"/>
           <w:lang w:val="en-US"/>
         </w:rPr>
-        <w:t xml:space="preserve"> is the path where html file is generated other then this path html can not be generated. File can not be generated in excel, word, ppt or </w:t>
-      </w:r>
-      <w:proofErr w:type="gramStart"/>
+        <w:t xml:space="preserve"> </w:t>
+      </w:r>
+    </w:p>
+    <w:p>
+      <w:pPr>
+        <w:rPr>
+          <w:rFonts w:cstheme="minorHAnsi"/>
+          <w:sz w:val="44"/>
+          <w:szCs w:val="44"/>
+        </w:rPr>
+      </w:pPr>
       <w:r>
         <w:rPr>
           <w:rFonts w:eastAsia="Times New Roman" w:cstheme="minorHAnsi"/>
@@ -14070,91 +13400,7 @@
           <w:szCs w:val="44"/>
           <w:lang w:val="en-US"/>
         </w:rPr>
-        <w:t>other</w:t>
-      </w:r>
-      <w:proofErr w:type="gramEnd"/>
-      <w:r>
-        <w:rPr>
-          <w:rFonts w:eastAsia="Times New Roman" w:cstheme="minorHAnsi"/>
-          <w:color w:val="067D17"/>
-          <w:sz w:val="44"/>
-          <w:szCs w:val="44"/>
-          <w:lang w:val="en-US"/>
-        </w:rPr>
-        <w:t xml:space="preserve"> format.</w:t>
-      </w:r>
-      <w:r>
-        <w:rPr>
-          <w:rFonts w:eastAsia="Times New Roman" w:cstheme="minorHAnsi"/>
-          <w:color w:val="067D17"/>
-          <w:sz w:val="44"/>
-          <w:szCs w:val="44"/>
-          <w:lang w:val="en-US"/>
-        </w:rPr>
-        <w:t xml:space="preserve"> </w:t>
-      </w:r>
-    </w:p>
-    <w:p>
-      <w:pPr>
-        <w:rPr>
-          <w:rFonts w:cstheme="minorHAnsi"/>
-          <w:sz w:val="44"/>
-          <w:szCs w:val="44"/>
-        </w:rPr>
-      </w:pPr>
-      <w:r>
-        <w:rPr>
-          <w:rFonts w:eastAsia="Times New Roman" w:cstheme="minorHAnsi"/>
-          <w:color w:val="067D17"/>
-          <w:sz w:val="44"/>
-          <w:szCs w:val="44"/>
-          <w:lang w:val="en-US"/>
-        </w:rPr>
-        <w:t xml:space="preserve">Target is the folder for java code for which is only </w:t>
-      </w:r>
-      <w:proofErr w:type="gramStart"/>
-      <w:r>
-        <w:rPr>
-          <w:rFonts w:eastAsia="Times New Roman" w:cstheme="minorHAnsi"/>
-          <w:color w:val="067D17"/>
-          <w:sz w:val="44"/>
-          <w:szCs w:val="44"/>
-          <w:lang w:val="en-US"/>
-        </w:rPr>
-        <w:t>machine readable</w:t>
-      </w:r>
-      <w:proofErr w:type="gramEnd"/>
-      <w:r>
-        <w:rPr>
-          <w:rFonts w:eastAsia="Times New Roman" w:cstheme="minorHAnsi"/>
-          <w:color w:val="067D17"/>
-          <w:sz w:val="44"/>
-          <w:szCs w:val="44"/>
-          <w:lang w:val="en-US"/>
-        </w:rPr>
-        <w:t xml:space="preserve"> code. But pretty command format style </w:t>
-      </w:r>
-      <w:proofErr w:type="gramStart"/>
-      <w:r>
-        <w:rPr>
-          <w:rFonts w:eastAsia="Times New Roman" w:cstheme="minorHAnsi"/>
-          <w:color w:val="067D17"/>
-          <w:sz w:val="44"/>
-          <w:szCs w:val="44"/>
-          <w:lang w:val="en-US"/>
-        </w:rPr>
-        <w:t>generate</w:t>
-      </w:r>
-      <w:proofErr w:type="gramEnd"/>
-      <w:r>
-        <w:rPr>
-          <w:rFonts w:eastAsia="Times New Roman" w:cstheme="minorHAnsi"/>
-          <w:color w:val="067D17"/>
-          <w:sz w:val="44"/>
-          <w:szCs w:val="44"/>
-          <w:lang w:val="en-US"/>
-        </w:rPr>
-        <w:t xml:space="preserve"> human readable file in this machine readable code.</w:t>
+        <w:t>Target is the folder for java code for which is only machine readable code. But pretty command format style generate human readable file in this machine readable code.</w:t>
       </w:r>
     </w:p>
     <w:p>
@@ -14177,7 +13423,6 @@
         <w:t>"</w:t>
       </w:r>
       <w:proofErr w:type="spellStart"/>
-      <w:proofErr w:type="gramStart"/>
       <w:r>
         <w:rPr>
           <w:rStyle w:val="Strong"/>
@@ -14197,98 +13442,107 @@
           <w:szCs w:val="48"/>
           <w:bdr w:val="single" w:sz="2" w:space="0" w:color="D9D9E3" w:frame="1"/>
         </w:rPr>
-        <w:t>/cucumber.html</w:t>
-      </w:r>
-      <w:proofErr w:type="gramEnd"/>
-      <w:r>
-        <w:rPr>
-          <w:rStyle w:val="Strong"/>
-          <w:rFonts w:cstheme="minorHAnsi"/>
+        <w:t>/cucumber.html":</w:t>
+      </w:r>
+      <w:r>
+        <w:rPr>
+          <w:rFonts w:cstheme="minorHAnsi"/>
+          <w:sz w:val="48"/>
+          <w:szCs w:val="48"/>
+        </w:rPr>
+        <w:t xml:space="preserve"> Generates an HTML report and saves it in the specified directory (</w:t>
+      </w:r>
+      <w:r>
+        <w:rPr>
+          <w:rStyle w:val="HTMLCode"/>
+          <w:rFonts w:asciiTheme="minorHAnsi" w:eastAsiaTheme="minorHAnsi" w:hAnsiTheme="minorHAnsi" w:cstheme="minorHAnsi"/>
+          <w:b/>
+          <w:bCs/>
+          <w:sz w:val="44"/>
+          <w:szCs w:val="44"/>
+          <w:bdr w:val="single" w:sz="2" w:space="0" w:color="D9D9E3" w:frame="1"/>
+        </w:rPr>
+        <w:t>target/cucumber.html</w:t>
+      </w:r>
+      <w:r>
+        <w:rPr>
+          <w:rFonts w:cstheme="minorHAnsi"/>
+          <w:sz w:val="48"/>
+          <w:szCs w:val="48"/>
+        </w:rPr>
+        <w:t>). The HTML report typically includes information about the executed scenarios, their status, and any additional details specified in the Gherkin feature files.</w:t>
+      </w:r>
+    </w:p>
+    <w:p>
+      <w:pPr>
+        <w:rPr>
+          <w:rFonts w:cstheme="minorHAnsi"/>
+          <w:sz w:val="52"/>
+          <w:szCs w:val="52"/>
+        </w:rPr>
+      </w:pPr>
+      <w:r>
+        <w:rPr>
+          <w:rFonts w:cstheme="minorHAnsi"/>
+          <w:sz w:val="52"/>
+          <w:szCs w:val="52"/>
+        </w:rPr>
+        <w:t>------------------------------------------------------------------------------------------------------------------------------------------------------------------</w:t>
+      </w:r>
+      <w:r>
+        <w:rPr>
+          <w:rFonts w:cstheme="minorHAnsi"/>
+          <w:sz w:val="52"/>
+          <w:szCs w:val="52"/>
+        </w:rPr>
+        <w:t>------------------------------------------------------------------------------------------------------------------------------------------------------------------------------------------------------------------------------------------------------------------</w:t>
+      </w:r>
+      <w:r>
+        <w:rPr>
+          <w:rFonts w:cstheme="minorHAnsi"/>
+          <w:b/>
+          <w:bCs/>
+          <w:sz w:val="52"/>
+          <w:szCs w:val="52"/>
+          <w:u w:val="single"/>
+        </w:rPr>
+        <w:t>cucumber background keyword</w:t>
+      </w:r>
+      <w:r>
+        <w:rPr>
+          <w:rFonts w:cstheme="minorHAnsi"/>
+          <w:sz w:val="52"/>
+          <w:szCs w:val="52"/>
+        </w:rPr>
+        <w:t xml:space="preserve">; </w:t>
+      </w:r>
+      <w:r>
+        <w:rPr>
+          <w:rFonts w:cstheme="minorHAnsi"/>
+          <w:sz w:val="52"/>
+          <w:szCs w:val="52"/>
+        </w:rPr>
+        <w:t xml:space="preserve">In Cucumber, the </w:t>
+      </w:r>
+      <w:r>
+        <w:rPr>
+          <w:rStyle w:val="HTMLCode"/>
+          <w:rFonts w:asciiTheme="minorHAnsi" w:eastAsiaTheme="minorHAnsi" w:hAnsiTheme="minorHAnsi" w:cstheme="minorHAnsi"/>
+          <w:b/>
+          <w:bCs/>
           <w:sz w:val="48"/>
           <w:szCs w:val="48"/>
           <w:bdr w:val="single" w:sz="2" w:space="0" w:color="D9D9E3" w:frame="1"/>
         </w:rPr>
-        <w:t>":</w:t>
-      </w:r>
-      <w:r>
-        <w:rPr>
-          <w:rFonts w:cstheme="minorHAnsi"/>
-          <w:sz w:val="48"/>
-          <w:szCs w:val="48"/>
-        </w:rPr>
-        <w:t xml:space="preserve"> Generates an HTML report and saves it in the specified directory (</w:t>
-      </w:r>
-      <w:r>
-        <w:rPr>
-          <w:rStyle w:val="HTMLCode"/>
-          <w:rFonts w:asciiTheme="minorHAnsi" w:eastAsiaTheme="minorHAnsi" w:hAnsiTheme="minorHAnsi" w:cstheme="minorHAnsi"/>
-          <w:b/>
-          <w:bCs/>
-          <w:sz w:val="44"/>
-          <w:szCs w:val="44"/>
-          <w:bdr w:val="single" w:sz="2" w:space="0" w:color="D9D9E3" w:frame="1"/>
-        </w:rPr>
-        <w:t>target/cucumber.html</w:t>
-      </w:r>
-      <w:r>
-        <w:rPr>
-          <w:rFonts w:cstheme="minorHAnsi"/>
-          <w:sz w:val="48"/>
-          <w:szCs w:val="48"/>
-        </w:rPr>
-        <w:t>). The HTML report typically includes information about the executed scenarios, their status, and any additional details specified in the Gherkin feature files.</w:t>
-      </w:r>
-    </w:p>
-    <w:p>
-      <w:pPr>
+        <w:t>Background</w:t>
+      </w:r>
+      <w:r>
         <w:rPr>
           <w:rFonts w:cstheme="minorHAnsi"/>
           <w:sz w:val="52"/>
           <w:szCs w:val="52"/>
         </w:rPr>
-      </w:pPr>
-      <w:r>
-        <w:rPr>
-          <w:rFonts w:cstheme="minorHAnsi"/>
-          <w:sz w:val="52"/>
-          <w:szCs w:val="52"/>
-        </w:rPr>
-        <w:t>------------------------------------------------------------------------------------------------------------------------------------------------------------------</w:t>
-      </w:r>
-      <w:r>
-        <w:rPr>
-          <w:rFonts w:cstheme="minorHAnsi"/>
-          <w:sz w:val="52"/>
-          <w:szCs w:val="52"/>
-        </w:rPr>
-        <w:t>------------------------------------------------------------------------------------------------------------------------------------------------------------------------------------------------------------------------------------------------------------------</w:t>
-      </w:r>
-      <w:r>
-        <w:rPr>
-          <w:rFonts w:cstheme="minorHAnsi"/>
-          <w:b/>
-          <w:bCs/>
-          <w:sz w:val="52"/>
-          <w:szCs w:val="52"/>
-          <w:u w:val="single"/>
-        </w:rPr>
-        <w:t>cucumber background keyword</w:t>
-      </w:r>
-      <w:r>
-        <w:rPr>
-          <w:rFonts w:cstheme="minorHAnsi"/>
-          <w:sz w:val="52"/>
-          <w:szCs w:val="52"/>
-        </w:rPr>
-        <w:t xml:space="preserve">; </w:t>
-      </w:r>
-      <w:r>
-        <w:rPr>
-          <w:rFonts w:cstheme="minorHAnsi"/>
-          <w:sz w:val="52"/>
-          <w:szCs w:val="52"/>
-        </w:rPr>
-        <w:t xml:space="preserve">In Cucumber, the </w:t>
+        <w:t xml:space="preserve"> keyword is used to define a set of steps that are common to all scenarios in a feature file. These steps are executed before each scenario in the feature file. The purpose of the </w:t>
       </w:r>
       <w:r>
         <w:rPr>
@@ -14308,179 +13562,372 @@
           <w:sz w:val="52"/>
           <w:szCs w:val="52"/>
         </w:rPr>
-        <w:t xml:space="preserve"> keyword is used to define a set of steps that are common to all scenarios in a feature file. These steps are executed before each scenario in the feature file. The purpose of the </w:t>
-      </w:r>
-      <w:r>
-        <w:rPr>
-          <w:rStyle w:val="HTMLCode"/>
-          <w:rFonts w:asciiTheme="minorHAnsi" w:eastAsiaTheme="minorHAnsi" w:hAnsiTheme="minorHAnsi" w:cstheme="minorHAnsi"/>
+        <w:t xml:space="preserve"> section is to reduce redundancy in your feature files by allowing you to specify common steps once, rather than repeating them in every scenario.</w:t>
+      </w:r>
+    </w:p>
+    <w:p>
+      <w:pPr>
+        <w:rPr>
+          <w:rFonts w:cstheme="minorHAnsi"/>
+          <w:sz w:val="52"/>
+          <w:szCs w:val="52"/>
+        </w:rPr>
+      </w:pPr>
+    </w:p>
+    <w:p>
+      <w:pPr>
+        <w:rPr>
+          <w:rFonts w:cstheme="minorHAnsi"/>
+          <w:sz w:val="52"/>
+          <w:szCs w:val="52"/>
+        </w:rPr>
+      </w:pPr>
+      <w:r>
+        <w:rPr>
+          <w:rFonts w:cstheme="minorHAnsi"/>
+          <w:sz w:val="52"/>
+          <w:szCs w:val="52"/>
+        </w:rPr>
+        <w:t>Common steps mean common between 2 or more then 2 scenarios not in a single scenario.</w:t>
+      </w:r>
+    </w:p>
+    <w:p>
+      <w:pPr>
+        <w:rPr>
+          <w:rFonts w:cstheme="minorHAnsi"/>
+          <w:sz w:val="52"/>
+          <w:szCs w:val="52"/>
+        </w:rPr>
+      </w:pPr>
+    </w:p>
+    <w:p>
+      <w:pPr>
+        <w:rPr>
+          <w:rFonts w:cstheme="minorHAnsi"/>
+          <w:sz w:val="44"/>
+          <w:szCs w:val="44"/>
+        </w:rPr>
+      </w:pPr>
+    </w:p>
+    <w:p>
+      <w:pPr>
+        <w:rPr>
+          <w:rFonts w:cstheme="minorHAnsi"/>
+          <w:sz w:val="44"/>
+          <w:szCs w:val="44"/>
+        </w:rPr>
+      </w:pPr>
+    </w:p>
+    <w:p>
+      <w:pPr>
+        <w:rPr>
+          <w:rFonts w:cstheme="minorHAnsi"/>
+          <w:sz w:val="44"/>
+          <w:szCs w:val="44"/>
+        </w:rPr>
+      </w:pPr>
+      <w:r>
+        <w:rPr>
+          <w:rFonts w:cstheme="minorHAnsi"/>
+          <w:sz w:val="44"/>
+          <w:szCs w:val="44"/>
+        </w:rPr>
+        <w:t>-</w:t>
+      </w:r>
+    </w:p>
+    <w:p>
+      <w:pPr>
+        <w:rPr>
+          <w:rFonts w:cstheme="minorHAnsi"/>
+          <w:sz w:val="44"/>
+          <w:szCs w:val="44"/>
+        </w:rPr>
+      </w:pPr>
+      <w:r>
+        <w:rPr>
+          <w:rFonts w:cstheme="minorHAnsi"/>
+          <w:sz w:val="44"/>
+          <w:szCs w:val="44"/>
+        </w:rPr>
+        <w:t>-</w:t>
+      </w:r>
+    </w:p>
+    <w:p>
+      <w:pPr>
+        <w:rPr>
+          <w:rFonts w:cstheme="minorHAnsi"/>
+          <w:sz w:val="44"/>
+          <w:szCs w:val="44"/>
+        </w:rPr>
+      </w:pPr>
+      <w:r>
+        <w:rPr>
+          <w:rFonts w:cstheme="minorHAnsi"/>
+          <w:sz w:val="44"/>
+          <w:szCs w:val="44"/>
+        </w:rPr>
+        <w:t>-</w:t>
+      </w:r>
+    </w:p>
+    <w:p>
+      <w:pPr>
+        <w:rPr>
+          <w:rFonts w:cstheme="minorHAnsi"/>
+          <w:sz w:val="44"/>
+          <w:szCs w:val="44"/>
+        </w:rPr>
+      </w:pPr>
+      <w:r>
+        <w:rPr>
+          <w:rFonts w:cstheme="minorHAnsi"/>
+          <w:sz w:val="44"/>
+          <w:szCs w:val="44"/>
+        </w:rPr>
+        <w:t>-</w:t>
+      </w:r>
+    </w:p>
+    <w:p>
+      <w:pPr>
+        <w:rPr>
+          <w:rFonts w:cstheme="minorHAnsi"/>
+          <w:sz w:val="44"/>
+          <w:szCs w:val="44"/>
+        </w:rPr>
+      </w:pPr>
+      <w:r>
+        <w:rPr>
+          <w:rFonts w:cstheme="minorHAnsi"/>
+          <w:sz w:val="44"/>
+          <w:szCs w:val="44"/>
+        </w:rPr>
+        <w:lastRenderedPageBreak/>
+        <w:t>-</w:t>
+      </w:r>
+    </w:p>
+    <w:p>
+      <w:pPr>
+        <w:rPr>
+          <w:rFonts w:cstheme="minorHAnsi"/>
+          <w:sz w:val="44"/>
+          <w:szCs w:val="44"/>
+        </w:rPr>
+      </w:pPr>
+    </w:p>
+    <w:p>
+      <w:pPr>
+        <w:rPr>
+          <w:rFonts w:cstheme="minorHAnsi"/>
           <w:b/>
           <w:bCs/>
           <w:sz w:val="48"/>
           <w:szCs w:val="48"/>
-          <w:bdr w:val="single" w:sz="2" w:space="0" w:color="D9D9E3" w:frame="1"/>
-        </w:rPr>
-        <w:t>Background</w:t>
-      </w:r>
-      <w:r>
-        <w:rPr>
-          <w:rFonts w:cstheme="minorHAnsi"/>
-          <w:sz w:val="52"/>
-          <w:szCs w:val="52"/>
-        </w:rPr>
-        <w:t xml:space="preserve"> section is to reduce redundancy in your feature files by allowing you to specify common steps once, rather than repeating them in every scenario.</w:t>
-      </w:r>
-    </w:p>
-    <w:p>
-      <w:pPr>
-        <w:rPr>
-          <w:rFonts w:cstheme="minorHAnsi"/>
-          <w:sz w:val="52"/>
-          <w:szCs w:val="52"/>
-        </w:rPr>
-      </w:pPr>
-    </w:p>
-    <w:p>
-      <w:pPr>
-        <w:rPr>
-          <w:rFonts w:cstheme="minorHAnsi"/>
-          <w:sz w:val="52"/>
-          <w:szCs w:val="52"/>
-        </w:rPr>
-      </w:pPr>
-      <w:r>
-        <w:rPr>
-          <w:rFonts w:cstheme="minorHAnsi"/>
-          <w:sz w:val="52"/>
-          <w:szCs w:val="52"/>
-        </w:rPr>
-        <w:t>Common steps mean common between 2 or more then 2 scenarios not in a single scenario.</w:t>
-      </w:r>
-    </w:p>
-    <w:p>
-      <w:pPr>
-        <w:rPr>
-          <w:rFonts w:cstheme="minorHAnsi"/>
-          <w:sz w:val="52"/>
-          <w:szCs w:val="52"/>
-        </w:rPr>
-      </w:pPr>
-    </w:p>
-    <w:p>
-      <w:pPr>
-        <w:rPr>
-          <w:rFonts w:cstheme="minorHAnsi"/>
-          <w:sz w:val="44"/>
-          <w:szCs w:val="44"/>
-        </w:rPr>
-      </w:pPr>
-    </w:p>
-    <w:p>
-      <w:pPr>
-        <w:rPr>
-          <w:rFonts w:cstheme="minorHAnsi"/>
-          <w:sz w:val="44"/>
-          <w:szCs w:val="44"/>
-        </w:rPr>
-      </w:pPr>
-    </w:p>
-    <w:p>
-      <w:pPr>
-        <w:rPr>
-          <w:rFonts w:cstheme="minorHAnsi"/>
-          <w:sz w:val="44"/>
-          <w:szCs w:val="44"/>
-        </w:rPr>
-      </w:pPr>
-      <w:r>
-        <w:rPr>
-          <w:rFonts w:cstheme="minorHAnsi"/>
-          <w:sz w:val="44"/>
-          <w:szCs w:val="44"/>
-        </w:rPr>
-        <w:t>-</w:t>
-      </w:r>
-    </w:p>
-    <w:p>
-      <w:pPr>
-        <w:rPr>
-          <w:rFonts w:cstheme="minorHAnsi"/>
-          <w:sz w:val="44"/>
-          <w:szCs w:val="44"/>
-        </w:rPr>
-      </w:pPr>
-      <w:r>
-        <w:rPr>
-          <w:rFonts w:cstheme="minorHAnsi"/>
-          <w:sz w:val="44"/>
-          <w:szCs w:val="44"/>
-        </w:rPr>
-        <w:t>-</w:t>
-      </w:r>
-    </w:p>
-    <w:p>
-      <w:pPr>
-        <w:rPr>
-          <w:rFonts w:cstheme="minorHAnsi"/>
-          <w:sz w:val="44"/>
-          <w:szCs w:val="44"/>
-        </w:rPr>
-      </w:pPr>
-      <w:r>
-        <w:rPr>
-          <w:rFonts w:cstheme="minorHAnsi"/>
-          <w:sz w:val="44"/>
-          <w:szCs w:val="44"/>
-        </w:rPr>
-        <w:t>-</w:t>
-      </w:r>
-    </w:p>
-    <w:p>
-      <w:pPr>
-        <w:rPr>
-          <w:rFonts w:cstheme="minorHAnsi"/>
-          <w:sz w:val="44"/>
-          <w:szCs w:val="44"/>
-        </w:rPr>
-      </w:pPr>
-      <w:r>
-        <w:rPr>
-          <w:rFonts w:cstheme="minorHAnsi"/>
-          <w:sz w:val="44"/>
-          <w:szCs w:val="44"/>
-        </w:rPr>
-        <w:t>-</w:t>
-      </w:r>
-    </w:p>
-    <w:p>
-      <w:pPr>
-        <w:rPr>
-          <w:rFonts w:cstheme="minorHAnsi"/>
-          <w:sz w:val="44"/>
-          <w:szCs w:val="44"/>
-        </w:rPr>
-      </w:pPr>
-      <w:r>
-        <w:rPr>
-          <w:rFonts w:cstheme="minorHAnsi"/>
-          <w:sz w:val="44"/>
-          <w:szCs w:val="44"/>
-        </w:rPr>
-        <w:lastRenderedPageBreak/>
-        <w:t>-</w:t>
-      </w:r>
-    </w:p>
-    <w:p>
-      <w:pPr>
-        <w:rPr>
-          <w:rFonts w:cstheme="minorHAnsi"/>
-          <w:sz w:val="44"/>
-          <w:szCs w:val="44"/>
-        </w:rPr>
-      </w:pPr>
-    </w:p>
-    <w:p>
-      <w:pPr>
+        </w:rPr>
+      </w:pPr>
+      <w:r>
+        <w:rPr>
+          <w:rFonts w:cstheme="minorHAnsi"/>
+          <w:b/>
+          <w:bCs/>
+          <w:sz w:val="44"/>
+          <w:szCs w:val="44"/>
+          <w:u w:val="single"/>
+        </w:rPr>
+        <w:t>Class 04</w:t>
+      </w:r>
+      <w:r>
+        <w:rPr>
+          <w:rFonts w:cstheme="minorHAnsi"/>
+          <w:sz w:val="44"/>
+          <w:szCs w:val="44"/>
+        </w:rPr>
+        <w:t xml:space="preserve"> </w:t>
+      </w:r>
+      <w:r>
+        <w:rPr>
+          <w:rFonts w:cstheme="minorHAnsi"/>
+          <w:sz w:val="44"/>
+          <w:szCs w:val="44"/>
+        </w:rPr>
+        <w:tab/>
+      </w:r>
+      <w:r>
+        <w:rPr>
+          <w:rFonts w:cstheme="minorHAnsi"/>
+          <w:sz w:val="44"/>
+          <w:szCs w:val="44"/>
+        </w:rPr>
+        <w:tab/>
+      </w:r>
+      <w:r>
+        <w:rPr>
+          <w:rFonts w:cstheme="minorHAnsi"/>
+          <w:sz w:val="44"/>
+          <w:szCs w:val="44"/>
+        </w:rPr>
+        <w:tab/>
+      </w:r>
+      <w:r>
+        <w:rPr>
+          <w:rFonts w:cstheme="minorHAnsi"/>
+          <w:sz w:val="44"/>
+          <w:szCs w:val="44"/>
+        </w:rPr>
+        <w:tab/>
+      </w:r>
+      <w:r>
+        <w:rPr>
+          <w:rFonts w:cstheme="minorHAnsi"/>
+          <w:sz w:val="44"/>
+          <w:szCs w:val="44"/>
+        </w:rPr>
+        <w:tab/>
+      </w:r>
+      <w:r>
+        <w:rPr>
+          <w:rFonts w:cstheme="minorHAnsi"/>
+          <w:sz w:val="44"/>
+          <w:szCs w:val="44"/>
+        </w:rPr>
+        <w:tab/>
+      </w:r>
+      <w:r>
+        <w:rPr>
+          <w:rFonts w:cstheme="minorHAnsi"/>
+          <w:sz w:val="44"/>
+          <w:szCs w:val="44"/>
+        </w:rPr>
+        <w:tab/>
+      </w:r>
+      <w:r>
+        <w:rPr>
+          <w:rFonts w:cstheme="minorHAnsi"/>
+          <w:sz w:val="44"/>
+          <w:szCs w:val="44"/>
+        </w:rPr>
+        <w:tab/>
+      </w:r>
+      <w:r>
+        <w:rPr>
+          <w:rFonts w:cstheme="minorHAnsi"/>
+          <w:sz w:val="44"/>
+          <w:szCs w:val="44"/>
+        </w:rPr>
+        <w:tab/>
+      </w:r>
+      <w:r>
+        <w:rPr>
+          <w:rFonts w:cstheme="minorHAnsi"/>
+          <w:sz w:val="44"/>
+          <w:szCs w:val="44"/>
+        </w:rPr>
+        <w:tab/>
+      </w:r>
+      <w:r>
+        <w:rPr>
+          <w:rFonts w:cstheme="minorHAnsi"/>
+          <w:sz w:val="44"/>
+          <w:szCs w:val="44"/>
+        </w:rPr>
+        <w:tab/>
+      </w:r>
+      <w:r>
+        <w:rPr>
+          <w:rFonts w:cstheme="minorHAnsi"/>
+          <w:sz w:val="44"/>
+          <w:szCs w:val="44"/>
+        </w:rPr>
+        <w:tab/>
+      </w:r>
+      <w:r>
+        <w:rPr>
+          <w:rFonts w:cstheme="minorHAnsi"/>
+          <w:sz w:val="44"/>
+          <w:szCs w:val="44"/>
+        </w:rPr>
+        <w:tab/>
+      </w:r>
+      <w:r>
+        <w:rPr>
+          <w:rFonts w:cstheme="minorHAnsi"/>
+          <w:sz w:val="44"/>
+          <w:szCs w:val="44"/>
+        </w:rPr>
+        <w:tab/>
+      </w:r>
+      <w:r>
+        <w:rPr>
+          <w:rFonts w:cstheme="minorHAnsi"/>
+          <w:sz w:val="44"/>
+          <w:szCs w:val="44"/>
+        </w:rPr>
+        <w:tab/>
+      </w:r>
+      <w:r>
+        <w:rPr>
+          <w:rFonts w:cstheme="minorHAnsi"/>
+          <w:sz w:val="44"/>
+          <w:szCs w:val="44"/>
+        </w:rPr>
+        <w:tab/>
+      </w:r>
+      <w:r>
+        <w:rPr>
+          <w:rFonts w:cstheme="minorHAnsi"/>
+          <w:sz w:val="44"/>
+          <w:szCs w:val="44"/>
+        </w:rPr>
+        <w:tab/>
+      </w:r>
+      <w:r>
+        <w:rPr>
+          <w:rFonts w:cstheme="minorHAnsi"/>
+          <w:sz w:val="44"/>
+          <w:szCs w:val="44"/>
+        </w:rPr>
+        <w:tab/>
+      </w:r>
+      <w:r>
+        <w:rPr>
+          <w:rFonts w:cstheme="minorHAnsi"/>
+          <w:sz w:val="44"/>
+          <w:szCs w:val="44"/>
+        </w:rPr>
+        <w:tab/>
+      </w:r>
+      <w:r>
+        <w:rPr>
+          <w:rFonts w:cstheme="minorHAnsi"/>
+          <w:sz w:val="44"/>
+          <w:szCs w:val="44"/>
+        </w:rPr>
+        <w:tab/>
+      </w:r>
+      <w:r>
+        <w:rPr>
+          <w:rFonts w:cstheme="minorHAnsi"/>
+          <w:sz w:val="44"/>
+          <w:szCs w:val="44"/>
+        </w:rPr>
+        <w:tab/>
+      </w:r>
+      <w:r>
+        <w:rPr>
+          <w:rFonts w:cstheme="minorHAnsi"/>
+          <w:sz w:val="44"/>
+          <w:szCs w:val="44"/>
+        </w:rPr>
+        <w:tab/>
+      </w:r>
+      <w:r>
+        <w:rPr>
+          <w:rFonts w:cstheme="minorHAnsi"/>
+          <w:sz w:val="44"/>
+          <w:szCs w:val="44"/>
+        </w:rPr>
+        <w:tab/>
+        <w:t>Date;12-23-</w:t>
+      </w:r>
+      <w:r>
         <w:rPr>
           <w:rFonts w:cstheme="minorHAnsi"/>
           <w:b/>
@@ -14488,239 +13935,34 @@
           <w:sz w:val="48"/>
           <w:szCs w:val="48"/>
         </w:rPr>
-      </w:pPr>
-      <w:r>
-        <w:rPr>
-          <w:rFonts w:cstheme="minorHAnsi"/>
-          <w:b/>
-          <w:bCs/>
-          <w:sz w:val="44"/>
-          <w:szCs w:val="44"/>
-          <w:u w:val="single"/>
-        </w:rPr>
-        <w:t>Class 04</w:t>
-      </w:r>
-      <w:r>
-        <w:rPr>
-          <w:rFonts w:cstheme="minorHAnsi"/>
-          <w:sz w:val="44"/>
-          <w:szCs w:val="44"/>
-        </w:rPr>
-        <w:t xml:space="preserve"> </w:t>
-      </w:r>
-      <w:r>
-        <w:rPr>
-          <w:rFonts w:cstheme="minorHAnsi"/>
-          <w:sz w:val="44"/>
-          <w:szCs w:val="44"/>
-        </w:rPr>
-        <w:tab/>
-      </w:r>
-      <w:r>
-        <w:rPr>
-          <w:rFonts w:cstheme="minorHAnsi"/>
-          <w:sz w:val="44"/>
-          <w:szCs w:val="44"/>
-        </w:rPr>
-        <w:tab/>
-      </w:r>
-      <w:r>
-        <w:rPr>
-          <w:rFonts w:cstheme="minorHAnsi"/>
-          <w:sz w:val="44"/>
-          <w:szCs w:val="44"/>
-        </w:rPr>
-        <w:tab/>
-      </w:r>
-      <w:r>
-        <w:rPr>
-          <w:rFonts w:cstheme="minorHAnsi"/>
-          <w:sz w:val="44"/>
-          <w:szCs w:val="44"/>
-        </w:rPr>
-        <w:tab/>
-      </w:r>
-      <w:r>
-        <w:rPr>
-          <w:rFonts w:cstheme="minorHAnsi"/>
-          <w:sz w:val="44"/>
-          <w:szCs w:val="44"/>
-        </w:rPr>
-        <w:tab/>
-      </w:r>
-      <w:r>
-        <w:rPr>
-          <w:rFonts w:cstheme="minorHAnsi"/>
-          <w:sz w:val="44"/>
-          <w:szCs w:val="44"/>
-        </w:rPr>
-        <w:tab/>
-      </w:r>
-      <w:r>
-        <w:rPr>
-          <w:rFonts w:cstheme="minorHAnsi"/>
-          <w:sz w:val="44"/>
-          <w:szCs w:val="44"/>
-        </w:rPr>
-        <w:tab/>
-      </w:r>
-      <w:r>
-        <w:rPr>
-          <w:rFonts w:cstheme="minorHAnsi"/>
-          <w:sz w:val="44"/>
-          <w:szCs w:val="44"/>
-        </w:rPr>
-        <w:tab/>
-      </w:r>
-      <w:r>
-        <w:rPr>
-          <w:rFonts w:cstheme="minorHAnsi"/>
-          <w:sz w:val="44"/>
-          <w:szCs w:val="44"/>
-        </w:rPr>
-        <w:tab/>
-      </w:r>
-      <w:r>
-        <w:rPr>
-          <w:rFonts w:cstheme="minorHAnsi"/>
-          <w:sz w:val="44"/>
-          <w:szCs w:val="44"/>
-        </w:rPr>
-        <w:tab/>
-      </w:r>
-      <w:r>
-        <w:rPr>
-          <w:rFonts w:cstheme="minorHAnsi"/>
-          <w:sz w:val="44"/>
-          <w:szCs w:val="44"/>
-        </w:rPr>
-        <w:tab/>
-      </w:r>
-      <w:r>
-        <w:rPr>
-          <w:rFonts w:cstheme="minorHAnsi"/>
-          <w:sz w:val="44"/>
-          <w:szCs w:val="44"/>
-        </w:rPr>
-        <w:tab/>
-      </w:r>
-      <w:r>
-        <w:rPr>
-          <w:rFonts w:cstheme="minorHAnsi"/>
-          <w:sz w:val="44"/>
-          <w:szCs w:val="44"/>
-        </w:rPr>
-        <w:tab/>
-      </w:r>
-      <w:r>
-        <w:rPr>
-          <w:rFonts w:cstheme="minorHAnsi"/>
-          <w:sz w:val="44"/>
-          <w:szCs w:val="44"/>
-        </w:rPr>
-        <w:tab/>
-      </w:r>
-      <w:r>
-        <w:rPr>
-          <w:rFonts w:cstheme="minorHAnsi"/>
-          <w:sz w:val="44"/>
-          <w:szCs w:val="44"/>
-        </w:rPr>
-        <w:tab/>
-      </w:r>
-      <w:r>
-        <w:rPr>
-          <w:rFonts w:cstheme="minorHAnsi"/>
-          <w:sz w:val="44"/>
-          <w:szCs w:val="44"/>
-        </w:rPr>
-        <w:tab/>
-      </w:r>
-      <w:r>
-        <w:rPr>
-          <w:rFonts w:cstheme="minorHAnsi"/>
-          <w:sz w:val="44"/>
-          <w:szCs w:val="44"/>
-        </w:rPr>
-        <w:tab/>
-      </w:r>
-      <w:r>
-        <w:rPr>
-          <w:rFonts w:cstheme="minorHAnsi"/>
-          <w:sz w:val="44"/>
-          <w:szCs w:val="44"/>
-        </w:rPr>
-        <w:tab/>
-      </w:r>
-      <w:r>
-        <w:rPr>
-          <w:rFonts w:cstheme="minorHAnsi"/>
-          <w:sz w:val="44"/>
-          <w:szCs w:val="44"/>
-        </w:rPr>
-        <w:tab/>
-      </w:r>
-      <w:r>
-        <w:rPr>
-          <w:rFonts w:cstheme="minorHAnsi"/>
-          <w:sz w:val="44"/>
-          <w:szCs w:val="44"/>
-        </w:rPr>
-        <w:tab/>
-      </w:r>
-      <w:r>
-        <w:rPr>
-          <w:rFonts w:cstheme="minorHAnsi"/>
-          <w:sz w:val="44"/>
-          <w:szCs w:val="44"/>
-        </w:rPr>
-        <w:tab/>
-      </w:r>
-      <w:r>
-        <w:rPr>
-          <w:rFonts w:cstheme="minorHAnsi"/>
-          <w:sz w:val="44"/>
-          <w:szCs w:val="44"/>
-        </w:rPr>
-        <w:tab/>
-      </w:r>
-      <w:r>
-        <w:rPr>
-          <w:rFonts w:cstheme="minorHAnsi"/>
-          <w:sz w:val="44"/>
-          <w:szCs w:val="44"/>
-        </w:rPr>
-        <w:tab/>
-        <w:t>Date;12-23-</w:t>
-      </w:r>
-      <w:r>
-        <w:rPr>
-          <w:rFonts w:cstheme="minorHAnsi"/>
-          <w:b/>
-          <w:bCs/>
+        <w:t>2023</w:t>
+      </w:r>
+    </w:p>
+    <w:p>
+      <w:pPr>
+        <w:rPr>
+          <w:rFonts w:cstheme="minorHAnsi"/>
           <w:sz w:val="48"/>
           <w:szCs w:val="48"/>
         </w:rPr>
-        <w:t>2023</w:t>
-      </w:r>
-    </w:p>
-    <w:p>
-      <w:pPr>
-        <w:rPr>
-          <w:rFonts w:cstheme="minorHAnsi"/>
+      </w:pPr>
+      <w:r>
+        <w:rPr>
+          <w:rFonts w:cstheme="minorHAnsi"/>
+          <w:b/>
+          <w:bCs/>
           <w:sz w:val="48"/>
           <w:szCs w:val="48"/>
         </w:rPr>
-      </w:pPr>
-      <w:r>
-        <w:rPr>
-          <w:rFonts w:cstheme="minorHAnsi"/>
-          <w:b/>
-          <w:bCs/>
+        <w:t>Scenario;</w:t>
+      </w:r>
+      <w:r>
+        <w:rPr>
+          <w:rFonts w:cstheme="minorHAnsi"/>
           <w:sz w:val="48"/>
           <w:szCs w:val="48"/>
         </w:rPr>
-        <w:t>Scenario;</w:t>
+        <w:t xml:space="preserve"> we</w:t>
       </w:r>
       <w:r>
         <w:rPr>
@@ -14728,7 +13970,7 @@
           <w:sz w:val="48"/>
           <w:szCs w:val="48"/>
         </w:rPr>
-        <w:t xml:space="preserve"> we</w:t>
+        <w:t xml:space="preserve"> know that about background keyword, what this keyword does, this keyword is used to write common steps</w:t>
       </w:r>
       <w:r>
         <w:rPr>
@@ -14736,7 +13978,7 @@
           <w:sz w:val="48"/>
           <w:szCs w:val="48"/>
         </w:rPr>
-        <w:t xml:space="preserve"> know that about background keyword, what this keyword does, this keyword is used to write common steps</w:t>
+        <w:t xml:space="preserve"> from all scenario present in one feature file. You can say that this is precondition before run of every scenario</w:t>
       </w:r>
       <w:r>
         <w:rPr>
@@ -14744,94 +13986,91 @@
           <w:sz w:val="48"/>
           <w:szCs w:val="48"/>
         </w:rPr>
-        <w:t xml:space="preserve"> from all scenario present in one feature file. You can say that this is precondition before run of every scenario</w:t>
-      </w:r>
-      <w:r>
+        <w:t>.</w:t>
+      </w:r>
+    </w:p>
+    <w:p>
+      <w:pPr>
         <w:rPr>
           <w:rFonts w:cstheme="minorHAnsi"/>
           <w:sz w:val="48"/>
           <w:szCs w:val="48"/>
         </w:rPr>
-        <w:t>.</w:t>
-      </w:r>
-    </w:p>
-    <w:p>
-      <w:pPr>
+      </w:pPr>
+      <w:r>
         <w:rPr>
           <w:rFonts w:cstheme="minorHAnsi"/>
           <w:sz w:val="48"/>
           <w:szCs w:val="48"/>
         </w:rPr>
-      </w:pPr>
-      <w:proofErr w:type="gramStart"/>
+        <w:t>Similarly</w:t>
+      </w:r>
       <w:r>
         <w:rPr>
           <w:rFonts w:cstheme="minorHAnsi"/>
           <w:sz w:val="48"/>
           <w:szCs w:val="48"/>
         </w:rPr>
-        <w:t>Similarly</w:t>
-      </w:r>
-      <w:proofErr w:type="gramEnd"/>
+        <w:t xml:space="preserve"> you notice that some common steps are also common in many feature files or in all feature files.</w:t>
+      </w:r>
       <w:r>
         <w:rPr>
           <w:rFonts w:cstheme="minorHAnsi"/>
           <w:sz w:val="48"/>
           <w:szCs w:val="48"/>
         </w:rPr>
-        <w:t xml:space="preserve"> you notice that some common steps are also common in many feature files or in all feature files.</w:t>
-      </w:r>
+        <w:t xml:space="preserve"> They steps are opening the browser and closing the browser </w:t>
+      </w:r>
+      <w:proofErr w:type="spellStart"/>
       <w:r>
         <w:rPr>
           <w:rFonts w:cstheme="minorHAnsi"/>
           <w:sz w:val="48"/>
           <w:szCs w:val="48"/>
         </w:rPr>
-        <w:t xml:space="preserve"> They steps are opening the browser and closing the browser </w:t>
-      </w:r>
-      <w:proofErr w:type="spellStart"/>
+        <w:t>hrm</w:t>
+      </w:r>
+      <w:proofErr w:type="spellEnd"/>
       <w:r>
         <w:rPr>
           <w:rFonts w:cstheme="minorHAnsi"/>
           <w:sz w:val="48"/>
           <w:szCs w:val="48"/>
         </w:rPr>
-        <w:t>hrm</w:t>
-      </w:r>
-      <w:proofErr w:type="spellEnd"/>
-      <w:r>
+        <w:t xml:space="preserve"> application.</w:t>
+      </w:r>
+    </w:p>
+    <w:p>
+      <w:pPr>
         <w:rPr>
           <w:rFonts w:cstheme="minorHAnsi"/>
           <w:sz w:val="48"/>
           <w:szCs w:val="48"/>
         </w:rPr>
-        <w:t xml:space="preserve"> application.</w:t>
-      </w:r>
-    </w:p>
-    <w:p>
-      <w:pPr>
+      </w:pPr>
+      <w:r>
         <w:rPr>
           <w:rFonts w:cstheme="minorHAnsi"/>
           <w:sz w:val="48"/>
           <w:szCs w:val="48"/>
         </w:rPr>
-      </w:pPr>
+        <w:t>Hooks -----</w:t>
+      </w:r>
       <w:r>
         <w:rPr>
           <w:rFonts w:cstheme="minorHAnsi"/>
           <w:sz w:val="48"/>
           <w:szCs w:val="48"/>
         </w:rPr>
-        <w:t xml:space="preserve">Hooks </w:t>
-      </w:r>
-      <w:proofErr w:type="gramStart"/>
+        <w:t xml:space="preserve">  &gt;&gt; </w:t>
+      </w:r>
       <w:r>
         <w:rPr>
           <w:rFonts w:cstheme="minorHAnsi"/>
           <w:sz w:val="48"/>
           <w:szCs w:val="48"/>
         </w:rPr>
-        <w:t>-----</w:t>
+        <w:t xml:space="preserve">we provide hooks for precondition and post condition to write common steps </w:t>
       </w:r>
       <w:r>
         <w:rPr>
@@ -14839,16 +14078,15 @@
           <w:sz w:val="48"/>
           <w:szCs w:val="48"/>
         </w:rPr>
-        <w:t xml:space="preserve">  &gt;</w:t>
-      </w:r>
-      <w:proofErr w:type="gramEnd"/>
+        <w:t>of</w:t>
+      </w:r>
       <w:r>
         <w:rPr>
           <w:rFonts w:cstheme="minorHAnsi"/>
           <w:sz w:val="48"/>
           <w:szCs w:val="48"/>
         </w:rPr>
-        <w:t xml:space="preserve">&gt; </w:t>
+        <w:t xml:space="preserve"> many feature files</w:t>
       </w:r>
       <w:r>
         <w:rPr>
@@ -14856,93 +14094,59 @@
           <w:sz w:val="48"/>
           <w:szCs w:val="48"/>
         </w:rPr>
-        <w:t xml:space="preserve">we provide hooks for precondition and post condition to write common steps </w:t>
-      </w:r>
-      <w:r>
+        <w:t>.</w:t>
+      </w:r>
+    </w:p>
+    <w:p>
+      <w:pPr>
         <w:rPr>
           <w:rFonts w:cstheme="minorHAnsi"/>
           <w:sz w:val="48"/>
           <w:szCs w:val="48"/>
         </w:rPr>
-        <w:t>of</w:t>
-      </w:r>
+      </w:pPr>
       <w:r>
         <w:rPr>
           <w:rFonts w:cstheme="minorHAnsi"/>
           <w:sz w:val="48"/>
           <w:szCs w:val="48"/>
         </w:rPr>
-        <w:t xml:space="preserve"> many feature files</w:t>
-      </w:r>
-      <w:r>
+        <w:t>We provide these hooks under the step package where our java code is present.</w:t>
+      </w:r>
+    </w:p>
+    <w:p>
+      <w:pPr>
         <w:rPr>
           <w:rFonts w:cstheme="minorHAnsi"/>
           <w:sz w:val="48"/>
           <w:szCs w:val="48"/>
         </w:rPr>
-        <w:t>.</w:t>
-      </w:r>
-    </w:p>
-    <w:p>
-      <w:pPr>
+      </w:pPr>
+      <w:r>
         <w:rPr>
           <w:rFonts w:cstheme="minorHAnsi"/>
           <w:sz w:val="48"/>
           <w:szCs w:val="48"/>
         </w:rPr>
-      </w:pPr>
-      <w:r>
+        <w:t>Without java code feature files are useless.</w:t>
+      </w:r>
+    </w:p>
+    <w:p>
+      <w:pPr>
         <w:rPr>
           <w:rFonts w:cstheme="minorHAnsi"/>
           <w:sz w:val="48"/>
           <w:szCs w:val="48"/>
         </w:rPr>
-        <w:t>We provide these hooks under the step package where our java code is present.</w:t>
-      </w:r>
-    </w:p>
-    <w:p>
-      <w:pPr>
+      </w:pPr>
+      <w:r>
         <w:rPr>
           <w:rFonts w:cstheme="minorHAnsi"/>
           <w:sz w:val="48"/>
           <w:szCs w:val="48"/>
         </w:rPr>
-      </w:pPr>
-      <w:r>
-        <w:rPr>
-          <w:rFonts w:cstheme="minorHAnsi"/>
-          <w:sz w:val="48"/>
-          <w:szCs w:val="48"/>
-        </w:rPr>
-        <w:t>Without java code feature files are useless.</w:t>
-      </w:r>
-    </w:p>
-    <w:p>
-      <w:pPr>
-        <w:rPr>
-          <w:rFonts w:cstheme="minorHAnsi"/>
-          <w:sz w:val="48"/>
-          <w:szCs w:val="48"/>
-        </w:rPr>
-      </w:pPr>
-      <w:r>
-        <w:rPr>
-          <w:rFonts w:cstheme="minorHAnsi"/>
-          <w:sz w:val="48"/>
-          <w:szCs w:val="48"/>
-        </w:rPr>
-        <w:t xml:space="preserve">There are two hooks in </w:t>
-      </w:r>
-      <w:proofErr w:type="gramStart"/>
-      <w:r>
-        <w:rPr>
-          <w:rFonts w:cstheme="minorHAnsi"/>
-          <w:sz w:val="48"/>
-          <w:szCs w:val="48"/>
-        </w:rPr>
-        <w:t>cucumber .</w:t>
-      </w:r>
-      <w:proofErr w:type="gramEnd"/>
+        <w:t>There are two hooks in cucumber .</w:t>
+      </w:r>
       <w:r>
         <w:rPr>
           <w:rFonts w:cstheme="minorHAnsi"/>
@@ -15328,7 +14532,6 @@
         </w:rPr>
         <w:t xml:space="preserve">There could be many </w:t>
       </w:r>
-      <w:proofErr w:type="gramStart"/>
       <w:r>
         <w:rPr>
           <w:rFonts w:cstheme="minorHAnsi"/>
@@ -15339,7 +14542,6 @@
         </w:rPr>
         <w:t>runners</w:t>
       </w:r>
-      <w:proofErr w:type="gramEnd"/>
       <w:r>
         <w:rPr>
           <w:rFonts w:cstheme="minorHAnsi"/>
@@ -15598,6 +14800,68 @@
           <w:szCs w:val="44"/>
         </w:rPr>
       </w:pPr>
+    </w:p>
+    <w:p>
+      <w:pPr>
+        <w:rPr>
+          <w:rFonts w:cstheme="minorHAnsi"/>
+          <w:sz w:val="44"/>
+          <w:szCs w:val="44"/>
+        </w:rPr>
+      </w:pPr>
+    </w:p>
+    <w:p>
+      <w:pPr>
+        <w:rPr>
+          <w:rFonts w:cstheme="minorHAnsi"/>
+          <w:sz w:val="44"/>
+          <w:szCs w:val="44"/>
+        </w:rPr>
+      </w:pPr>
+      <w:proofErr w:type="spellStart"/>
+      <w:r>
+        <w:rPr>
+          <w:rFonts w:cstheme="minorHAnsi"/>
+          <w:sz w:val="44"/>
+          <w:szCs w:val="44"/>
+        </w:rPr>
+        <w:t>Msysql</w:t>
+      </w:r>
+      <w:proofErr w:type="spellEnd"/>
+      <w:r>
+        <w:rPr>
+          <w:rFonts w:cstheme="minorHAnsi"/>
+          <w:sz w:val="44"/>
+          <w:szCs w:val="44"/>
+        </w:rPr>
+        <w:t xml:space="preserve"> dependency .--- JDBC</w:t>
+      </w:r>
+    </w:p>
+    <w:p>
+      <w:pPr>
+        <w:rPr>
+          <w:rFonts w:cstheme="minorHAnsi"/>
+          <w:sz w:val="44"/>
+          <w:szCs w:val="44"/>
+        </w:rPr>
+      </w:pPr>
+    </w:p>
+    <w:p>
+      <w:pPr>
+        <w:rPr>
+          <w:rFonts w:cstheme="minorHAnsi"/>
+          <w:sz w:val="44"/>
+          <w:szCs w:val="44"/>
+        </w:rPr>
+      </w:pPr>
+      <w:r>
+        <w:rPr>
+          <w:rFonts w:cstheme="minorHAnsi"/>
+          <w:sz w:val="44"/>
+          <w:szCs w:val="44"/>
+        </w:rPr>
+        <w:t>JAVA ASSURED LIBRARY for API</w:t>
+      </w:r>
     </w:p>
     <w:p>
       <w:pPr>
@@ -18190,7 +17454,6 @@
   <w:style w:type="character" w:default="1" w:styleId="DefaultParagraphFont">
     <w:name w:val="Default Paragraph Font"/>
     <w:uiPriority w:val="1"/>
-    <w:semiHidden/>
     <w:unhideWhenUsed/>
   </w:style>
   <w:style w:type="table" w:default="1" w:styleId="TableNormal">

</xml_diff>